<commit_message>
Update rup_sad: write description for each function
</commit_message>
<xml_diff>
--- a/PA3/rup_sad.docx
+++ b/PA3/rup_sad.docx
@@ -4,45 +4,45 @@
   <w:body>
     <w:p>
       <w:pPr>
-        <w:pStyle w:val="Tiu"/>
+        <w:pStyle w:val="Title"/>
         <w:jc w:val="right"/>
       </w:pPr>
-      <w:fldSimple w:instr=" SUBJECT  \* MERGEFORMAT ">
+      <w:r>
+        <w:fldChar w:fldCharType="begin"/>
+      </w:r>
+      <w:r>
+        <w:instrText xml:space="preserve"> SUBJECT  \* MERGEFORMAT </w:instrText>
+      </w:r>
+      <w:r>
+        <w:fldChar w:fldCharType="separate"/>
+      </w:r>
+      <w:r>
+        <w:t>&lt;Project Name&gt;</w:t>
+      </w:r>
+      <w:r>
+        <w:fldChar w:fldCharType="end"/>
+      </w:r>
+    </w:p>
+    <w:p>
+      <w:pPr>
+        <w:pStyle w:val="Title"/>
+        <w:jc w:val="right"/>
+      </w:pPr>
+      <w:fldSimple w:instr=" TITLE  \* MERGEFORMAT ">
         <w:r>
-          <w:t>&lt;Project Name&gt;</w:t>
+          <w:t>Software Architecture Document</w:t>
         </w:r>
       </w:fldSimple>
     </w:p>
     <w:p>
       <w:pPr>
-        <w:pStyle w:val="Tiu"/>
+        <w:pStyle w:val="Title"/>
         <w:jc w:val="right"/>
       </w:pPr>
-      <w:r>
-        <w:fldChar w:fldCharType="begin"/>
-      </w:r>
-      <w:r>
-        <w:instrText xml:space="preserve"> TITLE  \* MERGEFORMAT </w:instrText>
-      </w:r>
-      <w:r>
-        <w:fldChar w:fldCharType="separate"/>
-      </w:r>
-      <w:r>
-        <w:t>Software Architecture Document</w:t>
-      </w:r>
-      <w:r>
-        <w:fldChar w:fldCharType="end"/>
-      </w:r>
-    </w:p>
-    <w:p>
-      <w:pPr>
-        <w:pStyle w:val="Tiu"/>
-        <w:jc w:val="right"/>
-      </w:pPr>
-    </w:p>
-    <w:p>
-      <w:pPr>
-        <w:pStyle w:val="Tiu"/>
+    </w:p>
+    <w:p>
+      <w:pPr>
+        <w:pStyle w:val="Title"/>
         <w:jc w:val="right"/>
         <w:rPr>
           <w:sz w:val="28"/>
@@ -80,7 +80,7 @@
     </w:p>
     <w:p>
       <w:pPr>
-        <w:pStyle w:val="Tiu"/>
+        <w:pStyle w:val="Title"/>
       </w:pPr>
       <w:r>
         <w:t>Revision History</w:t>
@@ -369,7 +369,7 @@
     <w:p/>
     <w:p>
       <w:pPr>
-        <w:pStyle w:val="Tiu"/>
+        <w:pStyle w:val="Title"/>
       </w:pPr>
       <w:r>
         <w:br w:type="page"/>
@@ -381,7 +381,7 @@
     </w:p>
     <w:p>
       <w:pPr>
-        <w:pStyle w:val="Mucluc1"/>
+        <w:pStyle w:val="TOC1"/>
         <w:tabs>
           <w:tab w:val="left" w:pos="432"/>
         </w:tabs>
@@ -468,7 +468,7 @@
     </w:p>
     <w:p>
       <w:pPr>
-        <w:pStyle w:val="Mucluc1"/>
+        <w:pStyle w:val="TOC1"/>
         <w:tabs>
           <w:tab w:val="left" w:pos="432"/>
         </w:tabs>
@@ -546,7 +546,7 @@
     </w:p>
     <w:p>
       <w:pPr>
-        <w:pStyle w:val="Mucluc1"/>
+        <w:pStyle w:val="TOC1"/>
         <w:tabs>
           <w:tab w:val="left" w:pos="432"/>
         </w:tabs>
@@ -624,7 +624,7 @@
     </w:p>
     <w:p>
       <w:pPr>
-        <w:pStyle w:val="Mucluc1"/>
+        <w:pStyle w:val="TOC1"/>
         <w:tabs>
           <w:tab w:val="left" w:pos="432"/>
         </w:tabs>
@@ -702,7 +702,7 @@
     </w:p>
     <w:p>
       <w:pPr>
-        <w:pStyle w:val="Mucluc2"/>
+        <w:pStyle w:val="TOC2"/>
         <w:tabs>
           <w:tab w:val="left" w:pos="1000"/>
         </w:tabs>
@@ -780,7 +780,7 @@
     </w:p>
     <w:p>
       <w:pPr>
-        <w:pStyle w:val="Mucluc2"/>
+        <w:pStyle w:val="TOC2"/>
         <w:tabs>
           <w:tab w:val="left" w:pos="1000"/>
         </w:tabs>
@@ -858,7 +858,7 @@
     </w:p>
     <w:p>
       <w:pPr>
-        <w:pStyle w:val="Mucluc2"/>
+        <w:pStyle w:val="TOC2"/>
         <w:tabs>
           <w:tab w:val="left" w:pos="1000"/>
         </w:tabs>
@@ -936,7 +936,7 @@
     </w:p>
     <w:p>
       <w:pPr>
-        <w:pStyle w:val="Mucluc2"/>
+        <w:pStyle w:val="TOC2"/>
         <w:tabs>
           <w:tab w:val="left" w:pos="1000"/>
         </w:tabs>
@@ -1014,7 +1014,7 @@
     </w:p>
     <w:p>
       <w:pPr>
-        <w:pStyle w:val="Mucluc2"/>
+        <w:pStyle w:val="TOC2"/>
         <w:tabs>
           <w:tab w:val="left" w:pos="1000"/>
         </w:tabs>
@@ -1092,7 +1092,7 @@
     </w:p>
     <w:p>
       <w:pPr>
-        <w:pStyle w:val="Tiu"/>
+        <w:pStyle w:val="Title"/>
       </w:pPr>
       <w:r>
         <w:fldChar w:fldCharType="end"/>
@@ -1100,29 +1100,18 @@
       <w:r>
         <w:br w:type="page"/>
       </w:r>
-      <w:r>
-        <w:lastRenderedPageBreak/>
-        <w:fldChar w:fldCharType="begin"/>
-      </w:r>
-      <w:r>
-        <w:instrText xml:space="preserve"> TITLE  \* MERGEFORMAT </w:instrText>
-      </w:r>
-      <w:r>
-        <w:fldChar w:fldCharType="separate"/>
-      </w:r>
-      <w:r>
-        <w:t>Software Architecture Document</w:t>
-      </w:r>
-      <w:r>
-        <w:fldChar w:fldCharType="end"/>
-      </w:r>
+      <w:fldSimple w:instr=" TITLE  \* MERGEFORMAT ">
+        <w:r>
+          <w:t>Software Architecture Document</w:t>
+        </w:r>
+      </w:fldSimple>
       <w:r>
         <w:t xml:space="preserve"> </w:t>
       </w:r>
     </w:p>
     <w:p>
       <w:pPr>
-        <w:pStyle w:val="u1"/>
+        <w:pStyle w:val="Heading1"/>
       </w:pPr>
       <w:bookmarkStart w:id="0" w:name="_Toc456598586"/>
       <w:bookmarkStart w:id="1" w:name="_Toc25959502"/>
@@ -1141,7 +1130,7 @@
       </w:r>
       <w:r>
         <w:rPr>
-          <w:rStyle w:val="Manh"/>
+          <w:rStyle w:val="Strong"/>
         </w:rPr>
         <w:t>Software Architecture Document</w:t>
       </w:r>
@@ -1150,7 +1139,7 @@
       </w:r>
       <w:r>
         <w:rPr>
-          <w:rStyle w:val="Manh"/>
+          <w:rStyle w:val="Strong"/>
         </w:rPr>
         <w:t>Software Architecture Document</w:t>
       </w:r>
@@ -1159,7 +1148,7 @@
       </w:r>
       <w:r>
         <w:rPr>
-          <w:rStyle w:val="Manh"/>
+          <w:rStyle w:val="Strong"/>
         </w:rPr>
         <w:t>Software Architecture Document</w:t>
       </w:r>
@@ -1169,7 +1158,7 @@
     </w:p>
     <w:p>
       <w:pPr>
-        <w:pStyle w:val="u1"/>
+        <w:pStyle w:val="Heading1"/>
       </w:pPr>
       <w:bookmarkStart w:id="2" w:name="_Toc25959503"/>
       <w:r>
@@ -1190,7 +1179,7 @@
     </w:p>
     <w:p>
       <w:pPr>
-        <w:pStyle w:val="u1"/>
+        <w:pStyle w:val="Heading1"/>
       </w:pPr>
       <w:bookmarkStart w:id="3" w:name="_Toc25959504"/>
       <w:r>
@@ -1221,7 +1210,7 @@
     <w:p/>
     <w:p>
       <w:pPr>
-        <w:pStyle w:val="u1"/>
+        <w:pStyle w:val="Heading1"/>
       </w:pPr>
       <w:bookmarkStart w:id="4" w:name="_Toc25959505"/>
       <w:r>
@@ -1234,7 +1223,7 @@
     </w:p>
     <w:p>
       <w:pPr>
-        <w:pStyle w:val="ThnVnban"/>
+        <w:pStyle w:val="BodyText"/>
       </w:pPr>
       <w:r>
         <w:t xml:space="preserve">The logical view of the Convenience Store Sale Management Software follow the </w:t>
@@ -1260,7 +1249,7 @@
     </w:p>
     <w:p>
       <w:pPr>
-        <w:pStyle w:val="ThnVnban"/>
+        <w:pStyle w:val="BodyText"/>
         <w:numPr>
           <w:ilvl w:val="0"/>
           <w:numId w:val="23"/>
@@ -1330,7 +1319,7 @@
     </w:p>
     <w:p>
       <w:pPr>
-        <w:pStyle w:val="ThnVnban"/>
+        <w:pStyle w:val="BodyText"/>
         <w:numPr>
           <w:ilvl w:val="0"/>
           <w:numId w:val="23"/>
@@ -1411,7 +1400,7 @@
     </w:p>
     <w:p>
       <w:pPr>
-        <w:pStyle w:val="ThnVnban"/>
+        <w:pStyle w:val="BodyText"/>
         <w:numPr>
           <w:ilvl w:val="0"/>
           <w:numId w:val="23"/>
@@ -1440,7 +1429,15 @@
         <w:t>data base</w:t>
       </w:r>
       <w:r>
-        <w:t>. It receive the statement from the Business Logic Layer and access to the data base toget the data. Transfer the data get from the data base to the Business Logic Layer</w:t>
+        <w:t xml:space="preserve">. It receive the statement from the Business Logic Layer and access to the data base </w:t>
+      </w:r>
+      <w:proofErr w:type="spellStart"/>
+      <w:r>
+        <w:t>toget</w:t>
+      </w:r>
+      <w:proofErr w:type="spellEnd"/>
+      <w:r>
+        <w:t xml:space="preserve"> the data. Transfer the data get from the data base to the Business Logic Layer</w:t>
       </w:r>
       <w:r>
         <w:t>.</w:t>
@@ -1448,7 +1445,7 @@
     </w:p>
     <w:p>
       <w:pPr>
-        <w:pStyle w:val="ThnVnban"/>
+        <w:pStyle w:val="BodyText"/>
         <w:numPr>
           <w:ilvl w:val="0"/>
           <w:numId w:val="23"/>
@@ -1493,13 +1490,13 @@
     </w:p>
     <w:p>
       <w:pPr>
-        <w:pStyle w:val="ThnVnban"/>
+        <w:pStyle w:val="BodyText"/>
         <w:ind w:left="1440"/>
       </w:pPr>
     </w:p>
     <w:p>
       <w:pPr>
-        <w:pStyle w:val="ThnVnban"/>
+        <w:pStyle w:val="BodyText"/>
         <w:ind w:left="1440"/>
       </w:pPr>
       <w:r>
@@ -1551,13 +1548,13 @@
     </w:p>
     <w:p>
       <w:pPr>
-        <w:pStyle w:val="ThnVnban"/>
+        <w:pStyle w:val="BodyText"/>
         <w:ind w:left="1440"/>
       </w:pPr>
     </w:p>
     <w:p>
       <w:pPr>
-        <w:pStyle w:val="u2"/>
+        <w:pStyle w:val="Heading2"/>
       </w:pPr>
       <w:bookmarkStart w:id="5" w:name="_Toc25959506"/>
       <w:r>
@@ -1572,7 +1569,7 @@
     <w:p/>
     <w:p>
       <w:pPr>
-        <w:pStyle w:val="ThnVnban"/>
+        <w:pStyle w:val="BodyText"/>
         <w:ind w:left="-630"/>
         <w:jc w:val="center"/>
       </w:pPr>
@@ -1635,12 +1632,12 @@
     </w:p>
     <w:p>
       <w:pPr>
-        <w:pStyle w:val="ThnVnban"/>
-      </w:pPr>
-    </w:p>
-    <w:p>
-      <w:pPr>
-        <w:pStyle w:val="ThnVnban"/>
+        <w:pStyle w:val="BodyText"/>
+      </w:pPr>
+    </w:p>
+    <w:p>
+      <w:pPr>
+        <w:pStyle w:val="BodyText"/>
         <w:numPr>
           <w:ilvl w:val="0"/>
           <w:numId w:val="25"/>
@@ -1656,7 +1653,7 @@
     </w:p>
     <w:p>
       <w:pPr>
-        <w:pStyle w:val="ThnVnban"/>
+        <w:pStyle w:val="BodyText"/>
         <w:numPr>
           <w:ilvl w:val="0"/>
           <w:numId w:val="25"/>
@@ -1666,13 +1663,18 @@
         </w:tabs>
         <w:ind w:left="1080"/>
       </w:pPr>
-      <w:r>
-        <w:t>ChangePassword class: Change password screen, supports all users changing password.</w:t>
-      </w:r>
-    </w:p>
-    <w:p>
-      <w:pPr>
-        <w:pStyle w:val="ThnVnban"/>
+      <w:proofErr w:type="spellStart"/>
+      <w:r>
+        <w:t>ChangePassword</w:t>
+      </w:r>
+      <w:proofErr w:type="spellEnd"/>
+      <w:r>
+        <w:t xml:space="preserve"> class: Change password screen, supports all users changing password.</w:t>
+      </w:r>
+    </w:p>
+    <w:p>
+      <w:pPr>
+        <w:pStyle w:val="BodyText"/>
         <w:numPr>
           <w:ilvl w:val="0"/>
           <w:numId w:val="25"/>
@@ -1682,8 +1684,13 @@
         </w:tabs>
         <w:ind w:left="1080"/>
       </w:pPr>
-      <w:r>
-        <w:t>MainMenu class: Abstract class</w:t>
+      <w:proofErr w:type="spellStart"/>
+      <w:r>
+        <w:t>MainMenu</w:t>
+      </w:r>
+      <w:proofErr w:type="spellEnd"/>
+      <w:r>
+        <w:t xml:space="preserve"> class: Abstract class</w:t>
       </w:r>
       <w:r>
         <w:t>es</w:t>
@@ -1694,7 +1701,7 @@
     </w:p>
     <w:p>
       <w:pPr>
-        <w:pStyle w:val="ThnVnban"/>
+        <w:pStyle w:val="BodyText"/>
         <w:numPr>
           <w:ilvl w:val="0"/>
           <w:numId w:val="25"/>
@@ -1704,8 +1711,29 @@
         </w:tabs>
         <w:ind w:left="1080"/>
       </w:pPr>
-      <w:r>
-        <w:t xml:space="preserve">StaffMenu class, WarehouseStaffMenu, AdministratorMenu: Main menu screen for </w:t>
+      <w:proofErr w:type="spellStart"/>
+      <w:r>
+        <w:t>StaffMenu</w:t>
+      </w:r>
+      <w:proofErr w:type="spellEnd"/>
+      <w:r>
+        <w:t xml:space="preserve"> class, </w:t>
+      </w:r>
+      <w:proofErr w:type="spellStart"/>
+      <w:r>
+        <w:t>WarehouseStaffMenu</w:t>
+      </w:r>
+      <w:proofErr w:type="spellEnd"/>
+      <w:r>
+        <w:t xml:space="preserve">, </w:t>
+      </w:r>
+      <w:proofErr w:type="spellStart"/>
+      <w:r>
+        <w:t>AdministratorMenu</w:t>
+      </w:r>
+      <w:proofErr w:type="spellEnd"/>
+      <w:r>
+        <w:t xml:space="preserve">: Main menu screen for </w:t>
       </w:r>
       <w:r>
         <w:t xml:space="preserve">each type of </w:t>
@@ -1722,7 +1750,7 @@
     </w:p>
     <w:p>
       <w:pPr>
-        <w:pStyle w:val="ThnVnban"/>
+        <w:pStyle w:val="BodyText"/>
         <w:numPr>
           <w:ilvl w:val="0"/>
           <w:numId w:val="25"/>
@@ -1732,13 +1760,18 @@
         </w:tabs>
         <w:ind w:left="1080"/>
       </w:pPr>
-      <w:r>
-        <w:t>BillMenu class: Menu displays for staffs and administrator all action can do on the bills.</w:t>
-      </w:r>
-    </w:p>
-    <w:p>
-      <w:pPr>
-        <w:pStyle w:val="ThnVnban"/>
+      <w:proofErr w:type="spellStart"/>
+      <w:r>
+        <w:t>BillMenu</w:t>
+      </w:r>
+      <w:proofErr w:type="spellEnd"/>
+      <w:r>
+        <w:t xml:space="preserve"> class: Menu displays for staffs and administrator all action can do on the bills.</w:t>
+      </w:r>
+    </w:p>
+    <w:p>
+      <w:pPr>
+        <w:pStyle w:val="BodyText"/>
         <w:numPr>
           <w:ilvl w:val="0"/>
           <w:numId w:val="25"/>
@@ -1748,8 +1781,13 @@
         </w:tabs>
         <w:ind w:left="1080"/>
       </w:pPr>
-      <w:r>
-        <w:t>ProductMenu class: Displays screen support search and watch product information</w:t>
+      <w:proofErr w:type="spellStart"/>
+      <w:r>
+        <w:t>ProductMenu</w:t>
+      </w:r>
+      <w:proofErr w:type="spellEnd"/>
+      <w:r>
+        <w:t xml:space="preserve"> class: Displays screen support search and watch product information</w:t>
       </w:r>
       <w:r>
         <w:t xml:space="preserve"> for all user</w:t>
@@ -1760,7 +1798,7 @@
     </w:p>
     <w:p>
       <w:pPr>
-        <w:pStyle w:val="ThnVnban"/>
+        <w:pStyle w:val="BodyText"/>
         <w:numPr>
           <w:ilvl w:val="0"/>
           <w:numId w:val="25"/>
@@ -1770,8 +1808,13 @@
         </w:tabs>
         <w:ind w:left="1080"/>
       </w:pPr>
-      <w:r>
-        <w:t>InventoryMenu class: Display screen supports warehouse staff</w:t>
+      <w:proofErr w:type="spellStart"/>
+      <w:r>
+        <w:t>InventoryMenu</w:t>
+      </w:r>
+      <w:proofErr w:type="spellEnd"/>
+      <w:r>
+        <w:t xml:space="preserve"> class: Display screen supports warehouse staff</w:t>
       </w:r>
       <w:r>
         <w:t xml:space="preserve"> choose to check inventory, to import or to export product.</w:t>
@@ -1779,7 +1822,7 @@
     </w:p>
     <w:p>
       <w:pPr>
-        <w:pStyle w:val="ThnVnban"/>
+        <w:pStyle w:val="BodyText"/>
         <w:numPr>
           <w:ilvl w:val="0"/>
           <w:numId w:val="25"/>
@@ -1789,13 +1832,18 @@
         </w:tabs>
         <w:ind w:left="1080"/>
       </w:pPr>
-      <w:r>
-        <w:t>StaffMenu: Displays screen support administrator to add a staff, remove a staff or search for a staff.</w:t>
-      </w:r>
-    </w:p>
-    <w:p>
-      <w:pPr>
-        <w:pStyle w:val="ThnVnban"/>
+      <w:proofErr w:type="spellStart"/>
+      <w:r>
+        <w:t>StaffMenu</w:t>
+      </w:r>
+      <w:proofErr w:type="spellEnd"/>
+      <w:r>
+        <w:t>: Displays screen support administrator to add a staff, remove a staff or search for a staff.</w:t>
+      </w:r>
+    </w:p>
+    <w:p>
+      <w:pPr>
+        <w:pStyle w:val="BodyText"/>
         <w:numPr>
           <w:ilvl w:val="0"/>
           <w:numId w:val="25"/>
@@ -1805,8 +1853,13 @@
         </w:tabs>
         <w:ind w:left="1080"/>
       </w:pPr>
-      <w:r>
-        <w:t xml:space="preserve">StatisticMenu: </w:t>
+      <w:proofErr w:type="spellStart"/>
+      <w:r>
+        <w:t>StatisticMenu</w:t>
+      </w:r>
+      <w:proofErr w:type="spellEnd"/>
+      <w:r>
+        <w:t xml:space="preserve">: </w:t>
       </w:r>
       <w:r>
         <w:t>Dis</w:t>
@@ -1826,13 +1879,13 @@
     </w:p>
     <w:p>
       <w:pPr>
-        <w:pStyle w:val="ThnVnban"/>
+        <w:pStyle w:val="BodyText"/>
         <w:ind w:left="0"/>
       </w:pPr>
     </w:p>
     <w:p>
       <w:pPr>
-        <w:pStyle w:val="u2"/>
+        <w:pStyle w:val="Heading2"/>
       </w:pPr>
       <w:bookmarkStart w:id="6" w:name="_Toc25959507"/>
       <w:r>
@@ -1845,7 +1898,7 @@
     </w:p>
     <w:p>
       <w:pPr>
-        <w:pStyle w:val="ThnVnban"/>
+        <w:pStyle w:val="BodyText"/>
         <w:jc w:val="center"/>
       </w:pPr>
       <w:r>
@@ -1904,7 +1957,7 @@
     </w:p>
     <w:p>
       <w:pPr>
-        <w:pStyle w:val="ThnVnban"/>
+        <w:pStyle w:val="BodyText"/>
         <w:numPr>
           <w:ilvl w:val="0"/>
           <w:numId w:val="26"/>
@@ -1926,13 +1979,13 @@
     </w:p>
     <w:p>
       <w:pPr>
-        <w:pStyle w:val="ThnVnban"/>
+        <w:pStyle w:val="BodyText"/>
         <w:ind w:left="0"/>
       </w:pPr>
     </w:p>
     <w:p>
       <w:pPr>
-        <w:pStyle w:val="u2"/>
+        <w:pStyle w:val="Heading2"/>
       </w:pPr>
       <w:bookmarkStart w:id="7" w:name="_Toc25959508"/>
       <w:r>
@@ -1945,7 +1998,7 @@
     </w:p>
     <w:p>
       <w:pPr>
-        <w:pStyle w:val="ThnVnban"/>
+        <w:pStyle w:val="BodyText"/>
         <w:jc w:val="center"/>
       </w:pPr>
       <w:r>
@@ -2004,7 +2057,7 @@
     </w:p>
     <w:p>
       <w:pPr>
-        <w:pStyle w:val="ThnVnban"/>
+        <w:pStyle w:val="BodyText"/>
         <w:numPr>
           <w:ilvl w:val="0"/>
           <w:numId w:val="26"/>
@@ -2018,7 +2071,15 @@
         <w:t xml:space="preserve"> class: Supports </w:t>
       </w:r>
       <w:r>
-        <w:t>access to the data base to get data insert data, delete data, update data on the databse follow the require from the Business Logic Layer</w:t>
+        <w:t xml:space="preserve">access to the data base to get data insert data, delete data, update data on the </w:t>
+      </w:r>
+      <w:proofErr w:type="spellStart"/>
+      <w:r>
+        <w:t>databse</w:t>
+      </w:r>
+      <w:proofErr w:type="spellEnd"/>
+      <w:r>
+        <w:t xml:space="preserve"> follow the require from the Business Logic Layer</w:t>
       </w:r>
       <w:r>
         <w:t>.</w:t>
@@ -2026,15 +2087,602 @@
     </w:p>
     <w:p>
       <w:pPr>
-        <w:pStyle w:val="ThnVnban"/>
+        <w:pStyle w:val="BodyText"/>
+        <w:numPr>
+          <w:ilvl w:val="0"/>
+          <w:numId w:val="26"/>
+        </w:numPr>
         <w:ind w:left="1080"/>
       </w:pPr>
-    </w:p>
-    <w:p>
-      <w:pPr>
-        <w:pStyle w:val="u2"/>
-      </w:pPr>
-      <w:bookmarkStart w:id="8" w:name="_Toc25959509"/>
+      <w:proofErr w:type="spellStart"/>
+      <w:r>
+        <w:t>GetaStaff</w:t>
+      </w:r>
+      <w:proofErr w:type="spellEnd"/>
+      <w:r>
+        <w:t xml:space="preserve">(): </w:t>
+      </w:r>
+      <w:r>
+        <w:t>Search information of a staff</w:t>
+      </w:r>
+    </w:p>
+    <w:p>
+      <w:pPr>
+        <w:pStyle w:val="BodyText"/>
+        <w:ind w:left="1440"/>
+      </w:pPr>
+      <w:r>
+        <w:t>+ Input: ID staff</w:t>
+      </w:r>
+      <w:r>
+        <w:t>.</w:t>
+      </w:r>
+      <w:r>
+        <w:br/>
+        <w:t>+Output: all information of this staff</w:t>
+      </w:r>
+      <w:r>
+        <w:t>.</w:t>
+      </w:r>
+    </w:p>
+    <w:p>
+      <w:pPr>
+        <w:pStyle w:val="BodyText"/>
+        <w:numPr>
+          <w:ilvl w:val="0"/>
+          <w:numId w:val="26"/>
+        </w:numPr>
+        <w:ind w:left="1080"/>
+      </w:pPr>
+      <w:proofErr w:type="spellStart"/>
+      <w:r>
+        <w:t>GetallSatff</w:t>
+      </w:r>
+      <w:proofErr w:type="spellEnd"/>
+      <w:r>
+        <w:t>(): Search information all staff</w:t>
+      </w:r>
+      <w:r>
+        <w:t>.</w:t>
+      </w:r>
+    </w:p>
+    <w:p>
+      <w:pPr>
+        <w:pStyle w:val="BodyText"/>
+        <w:ind w:left="1440"/>
+      </w:pPr>
+      <w:r>
+        <w:t>+Output: all information of all staff.</w:t>
+      </w:r>
+    </w:p>
+    <w:p>
+      <w:pPr>
+        <w:pStyle w:val="BodyText"/>
+        <w:numPr>
+          <w:ilvl w:val="0"/>
+          <w:numId w:val="26"/>
+        </w:numPr>
+        <w:ind w:left="1080"/>
+      </w:pPr>
+      <w:proofErr w:type="spellStart"/>
+      <w:r>
+        <w:t>GetaProduct</w:t>
+      </w:r>
+      <w:proofErr w:type="spellEnd"/>
+      <w:r>
+        <w:t>():</w:t>
+      </w:r>
+      <w:r>
+        <w:t xml:space="preserve"> Search information a product in store</w:t>
+      </w:r>
+    </w:p>
+    <w:p>
+      <w:pPr>
+        <w:pStyle w:val="BodyText"/>
+        <w:ind w:left="1440"/>
+      </w:pPr>
+      <w:r>
+        <w:t>+Input: ID product.</w:t>
+      </w:r>
+      <w:r>
+        <w:br/>
+        <w:t>+Output: all information of this product</w:t>
+      </w:r>
+      <w:r>
+        <w:t xml:space="preserve"> in store.</w:t>
+      </w:r>
+    </w:p>
+    <w:p>
+      <w:pPr>
+        <w:pStyle w:val="BodyText"/>
+        <w:numPr>
+          <w:ilvl w:val="0"/>
+          <w:numId w:val="26"/>
+        </w:numPr>
+        <w:ind w:left="1080"/>
+      </w:pPr>
+      <w:proofErr w:type="spellStart"/>
+      <w:r>
+        <w:t>GetallProduct</w:t>
+      </w:r>
+      <w:proofErr w:type="spellEnd"/>
+      <w:r>
+        <w:t>():</w:t>
+      </w:r>
+      <w:r>
+        <w:t xml:space="preserve"> Search information of all product</w:t>
+      </w:r>
+    </w:p>
+    <w:p>
+      <w:pPr>
+        <w:pStyle w:val="BodyText"/>
+        <w:ind w:left="1440"/>
+      </w:pPr>
+      <w:r>
+        <w:t>+Output: all in formation of all product</w:t>
+      </w:r>
+      <w:r>
+        <w:t xml:space="preserve"> in store.</w:t>
+      </w:r>
+    </w:p>
+    <w:p>
+      <w:pPr>
+        <w:pStyle w:val="BodyText"/>
+        <w:numPr>
+          <w:ilvl w:val="0"/>
+          <w:numId w:val="26"/>
+        </w:numPr>
+        <w:ind w:left="1080"/>
+      </w:pPr>
+      <w:proofErr w:type="spellStart"/>
+      <w:r>
+        <w:t>GetaMember</w:t>
+      </w:r>
+      <w:proofErr w:type="spellEnd"/>
+      <w:r>
+        <w:t>():</w:t>
+      </w:r>
+      <w:r>
+        <w:t xml:space="preserve"> Search information a member(customer)</w:t>
+      </w:r>
+    </w:p>
+    <w:p>
+      <w:pPr>
+        <w:pStyle w:val="BodyText"/>
+        <w:ind w:left="1440"/>
+      </w:pPr>
+      <w:r>
+        <w:t>+Input: ID member.</w:t>
+      </w:r>
+    </w:p>
+    <w:p>
+      <w:pPr>
+        <w:pStyle w:val="BodyText"/>
+        <w:ind w:left="1440"/>
+      </w:pPr>
+      <w:r>
+        <w:t>+Output: all information of this member.</w:t>
+      </w:r>
+    </w:p>
+    <w:p>
+      <w:pPr>
+        <w:pStyle w:val="BodyText"/>
+        <w:numPr>
+          <w:ilvl w:val="0"/>
+          <w:numId w:val="26"/>
+        </w:numPr>
+        <w:ind w:left="1080"/>
+      </w:pPr>
+      <w:proofErr w:type="spellStart"/>
+      <w:r>
+        <w:t>GetallMember</w:t>
+      </w:r>
+      <w:proofErr w:type="spellEnd"/>
+      <w:r>
+        <w:t>():</w:t>
+      </w:r>
+      <w:r>
+        <w:t xml:space="preserve"> Search information all member(customer)</w:t>
+      </w:r>
+    </w:p>
+    <w:p>
+      <w:pPr>
+        <w:pStyle w:val="BodyText"/>
+        <w:ind w:left="1440"/>
+      </w:pPr>
+      <w:r>
+        <w:t>+Output: all information of all Member.</w:t>
+      </w:r>
+    </w:p>
+    <w:p>
+      <w:pPr>
+        <w:pStyle w:val="BodyText"/>
+        <w:numPr>
+          <w:ilvl w:val="0"/>
+          <w:numId w:val="26"/>
+        </w:numPr>
+        <w:ind w:left="1080"/>
+      </w:pPr>
+      <w:proofErr w:type="spellStart"/>
+      <w:r>
+        <w:t>GetallProductinWarehouse</w:t>
+      </w:r>
+      <w:proofErr w:type="spellEnd"/>
+      <w:r>
+        <w:t>():</w:t>
+      </w:r>
+      <w:r>
+        <w:t xml:space="preserve"> Search information of all product which in Warehouse.</w:t>
+      </w:r>
+    </w:p>
+    <w:p>
+      <w:pPr>
+        <w:pStyle w:val="BodyText"/>
+        <w:ind w:left="1440"/>
+      </w:pPr>
+      <w:r>
+        <w:t>+Output: all information of all product in warehouse.</w:t>
+      </w:r>
+    </w:p>
+    <w:p>
+      <w:pPr>
+        <w:pStyle w:val="BodyText"/>
+        <w:numPr>
+          <w:ilvl w:val="0"/>
+          <w:numId w:val="26"/>
+        </w:numPr>
+        <w:ind w:left="1080"/>
+      </w:pPr>
+      <w:proofErr w:type="spellStart"/>
+      <w:r>
+        <w:t>GetaBill</w:t>
+      </w:r>
+      <w:proofErr w:type="spellEnd"/>
+      <w:r>
+        <w:t>():</w:t>
+      </w:r>
+      <w:r>
+        <w:t xml:space="preserve"> Search information a bill</w:t>
+      </w:r>
+    </w:p>
+    <w:p>
+      <w:pPr>
+        <w:pStyle w:val="BodyText"/>
+        <w:ind w:left="1440"/>
+      </w:pPr>
+      <w:r>
+        <w:t>+Input: ID bill.</w:t>
+      </w:r>
+    </w:p>
+    <w:p>
+      <w:pPr>
+        <w:pStyle w:val="BodyText"/>
+        <w:ind w:left="1440"/>
+      </w:pPr>
+      <w:r>
+        <w:t>+Output: information of this bill.</w:t>
+      </w:r>
+    </w:p>
+    <w:p>
+      <w:pPr>
+        <w:pStyle w:val="BodyText"/>
+        <w:numPr>
+          <w:ilvl w:val="0"/>
+          <w:numId w:val="26"/>
+        </w:numPr>
+        <w:ind w:left="1080"/>
+      </w:pPr>
+      <w:proofErr w:type="spellStart"/>
+      <w:r>
+        <w:lastRenderedPageBreak/>
+        <w:t>GetallBill</w:t>
+      </w:r>
+      <w:proofErr w:type="spellEnd"/>
+      <w:r>
+        <w:t>():</w:t>
+      </w:r>
+      <w:r>
+        <w:t xml:space="preserve"> Search information of all bill</w:t>
+      </w:r>
+    </w:p>
+    <w:p>
+      <w:pPr>
+        <w:pStyle w:val="BodyText"/>
+        <w:ind w:left="1440"/>
+      </w:pPr>
+      <w:r>
+        <w:t>+Output: all information of all Bill.</w:t>
+      </w:r>
+    </w:p>
+    <w:p>
+      <w:pPr>
+        <w:pStyle w:val="BodyText"/>
+        <w:numPr>
+          <w:ilvl w:val="0"/>
+          <w:numId w:val="26"/>
+        </w:numPr>
+        <w:ind w:left="1080"/>
+      </w:pPr>
+      <w:proofErr w:type="spellStart"/>
+      <w:r>
+        <w:t>AddaProduct</w:t>
+      </w:r>
+      <w:proofErr w:type="spellEnd"/>
+      <w:r>
+        <w:t>():</w:t>
+      </w:r>
+      <w:r>
+        <w:t xml:space="preserve"> Add a new  product into store</w:t>
+      </w:r>
+    </w:p>
+    <w:p>
+      <w:pPr>
+        <w:pStyle w:val="BodyText"/>
+        <w:ind w:left="1440"/>
+      </w:pPr>
+      <w:r>
+        <w:t>+Input:</w:t>
+      </w:r>
+      <w:r>
+        <w:t xml:space="preserve"> ID new product, name, value,…</w:t>
+      </w:r>
+      <w:r>
+        <w:br/>
+        <w:t>+Output:</w:t>
+      </w:r>
+      <w:r>
+        <w:t xml:space="preserve"> a new product inserted into database.</w:t>
+      </w:r>
+    </w:p>
+    <w:p>
+      <w:pPr>
+        <w:pStyle w:val="BodyText"/>
+        <w:numPr>
+          <w:ilvl w:val="0"/>
+          <w:numId w:val="26"/>
+        </w:numPr>
+        <w:ind w:left="1080"/>
+      </w:pPr>
+      <w:proofErr w:type="spellStart"/>
+      <w:r>
+        <w:t>AddaBill</w:t>
+      </w:r>
+      <w:proofErr w:type="spellEnd"/>
+      <w:r>
+        <w:t>():</w:t>
+      </w:r>
+      <w:r>
+        <w:t xml:space="preserve"> Add a new bill</w:t>
+      </w:r>
+    </w:p>
+    <w:p>
+      <w:pPr>
+        <w:pStyle w:val="BodyText"/>
+        <w:ind w:left="1440"/>
+      </w:pPr>
+      <w:r>
+        <w:t>+Input: ID new bill, ID staff, ID member,…</w:t>
+      </w:r>
+      <w:r>
+        <w:br/>
+        <w:t>+Output: a new bill inserted into database.</w:t>
+      </w:r>
+    </w:p>
+    <w:p>
+      <w:pPr>
+        <w:pStyle w:val="BodyText"/>
+        <w:numPr>
+          <w:ilvl w:val="0"/>
+          <w:numId w:val="26"/>
+        </w:numPr>
+        <w:ind w:left="1080"/>
+      </w:pPr>
+      <w:proofErr w:type="spellStart"/>
+      <w:r>
+        <w:t>AddaStaff</w:t>
+      </w:r>
+      <w:proofErr w:type="spellEnd"/>
+      <w:r>
+        <w:t>():</w:t>
+      </w:r>
+      <w:r>
+        <w:t xml:space="preserve"> Add a new staff</w:t>
+      </w:r>
+    </w:p>
+    <w:p>
+      <w:pPr>
+        <w:pStyle w:val="BodyText"/>
+        <w:ind w:left="1440"/>
+      </w:pPr>
+      <w:r>
+        <w:t>+Input: ID new staff, name, phone number,…</w:t>
+      </w:r>
+    </w:p>
+    <w:p>
+      <w:pPr>
+        <w:pStyle w:val="BodyText"/>
+        <w:ind w:left="1440"/>
+      </w:pPr>
+      <w:r>
+        <w:t>+Output: a new staff inserted into database.</w:t>
+      </w:r>
+    </w:p>
+    <w:p>
+      <w:pPr>
+        <w:pStyle w:val="BodyText"/>
+        <w:numPr>
+          <w:ilvl w:val="0"/>
+          <w:numId w:val="26"/>
+        </w:numPr>
+        <w:ind w:left="1080"/>
+      </w:pPr>
+      <w:proofErr w:type="spellStart"/>
+      <w:r>
+        <w:t>RemoveaStaff</w:t>
+      </w:r>
+      <w:proofErr w:type="spellEnd"/>
+      <w:r>
+        <w:t>():</w:t>
+      </w:r>
+      <w:r>
+        <w:t xml:space="preserve"> Delete a staff</w:t>
+      </w:r>
+    </w:p>
+    <w:p>
+      <w:pPr>
+        <w:pStyle w:val="BodyText"/>
+        <w:ind w:left="1440"/>
+      </w:pPr>
+      <w:r>
+        <w:t>+Input: ID staff.</w:t>
+      </w:r>
+    </w:p>
+    <w:p>
+      <w:pPr>
+        <w:pStyle w:val="BodyText"/>
+        <w:ind w:left="1440"/>
+      </w:pPr>
+      <w:r>
+        <w:t>+Output: this staff will be removed away from database.</w:t>
+      </w:r>
+    </w:p>
+    <w:p>
+      <w:pPr>
+        <w:pStyle w:val="BodyText"/>
+        <w:numPr>
+          <w:ilvl w:val="0"/>
+          <w:numId w:val="26"/>
+        </w:numPr>
+        <w:ind w:left="1080"/>
+      </w:pPr>
+      <w:proofErr w:type="spellStart"/>
+      <w:r>
+        <w:t>UpdateaProductStock</w:t>
+      </w:r>
+      <w:proofErr w:type="spellEnd"/>
+      <w:r>
+        <w:t>(): Edit, update information of product</w:t>
+      </w:r>
+    </w:p>
+    <w:p>
+      <w:pPr>
+        <w:pStyle w:val="BodyText"/>
+        <w:ind w:left="1440"/>
+      </w:pPr>
+      <w:r>
+        <w:t>+Input: ID product.</w:t>
+      </w:r>
+    </w:p>
+    <w:p>
+      <w:pPr>
+        <w:pStyle w:val="BodyText"/>
+        <w:ind w:left="1440"/>
+      </w:pPr>
+      <w:r>
+        <w:t>+Output: this product will updated with new value.</w:t>
+      </w:r>
+    </w:p>
+    <w:p>
+      <w:pPr>
+        <w:pStyle w:val="BodyText"/>
+        <w:numPr>
+          <w:ilvl w:val="0"/>
+          <w:numId w:val="26"/>
+        </w:numPr>
+        <w:ind w:left="1080"/>
+      </w:pPr>
+      <w:proofErr w:type="spellStart"/>
+      <w:r>
+        <w:t>UpdateaMemberPoint</w:t>
+      </w:r>
+      <w:proofErr w:type="spellEnd"/>
+      <w:r>
+        <w:t>(): Edit, update point of a member</w:t>
+      </w:r>
+    </w:p>
+    <w:p>
+      <w:pPr>
+        <w:pStyle w:val="BodyText"/>
+        <w:ind w:left="1440"/>
+      </w:pPr>
+      <w:r>
+        <w:t>+Input: ID member.</w:t>
+      </w:r>
+    </w:p>
+    <w:p>
+      <w:pPr>
+        <w:pStyle w:val="BodyText"/>
+        <w:ind w:left="1440"/>
+      </w:pPr>
+      <w:r>
+        <w:t>+Output: point of this member will be updated with new value.</w:t>
+      </w:r>
+    </w:p>
+    <w:p>
+      <w:pPr>
+        <w:pStyle w:val="BodyText"/>
+        <w:numPr>
+          <w:ilvl w:val="0"/>
+          <w:numId w:val="26"/>
+        </w:numPr>
+        <w:ind w:left="1080"/>
+      </w:pPr>
+      <w:proofErr w:type="spellStart"/>
+      <w:r>
+        <w:t>UpdatePass</w:t>
+      </w:r>
+      <w:proofErr w:type="spellEnd"/>
+      <w:r>
+        <w:t xml:space="preserve">(): </w:t>
+      </w:r>
+      <w:r>
+        <w:t>all type of user can u</w:t>
+      </w:r>
+      <w:r>
+        <w:t>pdate</w:t>
+      </w:r>
+      <w:r>
+        <w:t xml:space="preserve"> their</w:t>
+      </w:r>
+      <w:r>
+        <w:t xml:space="preserve"> password</w:t>
+      </w:r>
+    </w:p>
+    <w:p>
+      <w:pPr>
+        <w:pStyle w:val="BodyText"/>
+        <w:ind w:left="1440"/>
+      </w:pPr>
+      <w:r>
+        <w:t>+For customer: update owner password.</w:t>
+      </w:r>
+    </w:p>
+    <w:p>
+      <w:pPr>
+        <w:pStyle w:val="BodyText"/>
+        <w:ind w:left="1440"/>
+      </w:pPr>
+      <w:r>
+        <w:t>+For staff: update owner password.</w:t>
+      </w:r>
+      <w:bookmarkStart w:id="8" w:name="_GoBack"/>
+      <w:bookmarkEnd w:id="8"/>
+      <w:r>
+        <w:br/>
+        <w:t>+For manager: update owner password and other password of remain type of user.</w:t>
+      </w:r>
+    </w:p>
+    <w:p>
+      <w:pPr>
+        <w:pStyle w:val="BodyText"/>
+        <w:ind w:left="1080"/>
+      </w:pPr>
+    </w:p>
+    <w:p>
+      <w:pPr>
+        <w:pStyle w:val="Heading2"/>
+      </w:pPr>
+      <w:bookmarkStart w:id="9" w:name="_Toc25959509"/>
       <w:r>
         <w:t xml:space="preserve">Component: </w:t>
       </w:r>
@@ -2047,16 +2695,16 @@
       <w:r>
         <w:t>ase Layer</w:t>
       </w:r>
-      <w:bookmarkEnd w:id="8"/>
-    </w:p>
-    <w:p>
-      <w:pPr>
-        <w:pStyle w:val="ThnVnban"/>
-      </w:pPr>
-    </w:p>
-    <w:p>
-      <w:pPr>
-        <w:pStyle w:val="ThnVnban"/>
+      <w:bookmarkEnd w:id="9"/>
+    </w:p>
+    <w:p>
+      <w:pPr>
+        <w:pStyle w:val="BodyText"/>
+      </w:pPr>
+    </w:p>
+    <w:p>
+      <w:pPr>
+        <w:pStyle w:val="BodyText"/>
       </w:pPr>
       <w:r>
         <w:rPr>
@@ -2107,7 +2755,7 @@
     </w:p>
     <w:p>
       <w:pPr>
-        <w:pStyle w:val="ThnVnban"/>
+        <w:pStyle w:val="BodyText"/>
       </w:pPr>
       <w:r>
         <w:rPr>
@@ -2165,7 +2813,7 @@
     </w:p>
     <w:p>
       <w:pPr>
-        <w:pStyle w:val="ThnVnban"/>
+        <w:pStyle w:val="BodyText"/>
       </w:pPr>
     </w:p>
     <w:p>
@@ -2183,9 +2831,9 @@
     </w:p>
     <w:p>
       <w:pPr>
-        <w:pStyle w:val="u2"/>
-      </w:pPr>
-      <w:bookmarkStart w:id="9" w:name="_Toc25959510"/>
+        <w:pStyle w:val="Heading2"/>
+      </w:pPr>
+      <w:bookmarkStart w:id="10" w:name="_Toc25959510"/>
       <w:r>
         <w:lastRenderedPageBreak/>
         <w:t>C</w:t>
@@ -2202,11 +2850,11 @@
       <w:r>
         <w:t>model</w:t>
       </w:r>
-      <w:bookmarkEnd w:id="9"/>
-    </w:p>
-    <w:p>
-      <w:pPr>
-        <w:pStyle w:val="u3"/>
+      <w:bookmarkEnd w:id="10"/>
+    </w:p>
+    <w:p>
+      <w:pPr>
+        <w:pStyle w:val="Heading3"/>
         <w:numPr>
           <w:ilvl w:val="2"/>
           <w:numId w:val="31"/>
@@ -2278,13 +2926,13 @@
     </w:p>
     <w:p>
       <w:pPr>
-        <w:pStyle w:val="oancuaDanhsach"/>
+        <w:pStyle w:val="ListParagraph"/>
         <w:ind w:left="-540"/>
       </w:pPr>
     </w:p>
     <w:p>
       <w:pPr>
-        <w:pStyle w:val="u3"/>
+        <w:pStyle w:val="Heading3"/>
         <w:numPr>
           <w:ilvl w:val="2"/>
           <w:numId w:val="31"/>
@@ -2298,11 +2946,9 @@
     </w:p>
     <w:p>
       <w:pPr>
-        <w:pStyle w:val="oancuaDanhsach"/>
+        <w:pStyle w:val="ListParagraph"/>
         <w:jc w:val="center"/>
       </w:pPr>
-      <w:bookmarkStart w:id="10" w:name="_GoBack"/>
-      <w:bookmarkEnd w:id="10"/>
       <w:r>
         <w:rPr>
           <w:noProof/>
@@ -2368,12 +3014,12 @@
     </w:p>
     <w:p>
       <w:pPr>
-        <w:pStyle w:val="oancuaDanhsach"/>
-      </w:pPr>
-    </w:p>
-    <w:p>
-      <w:pPr>
-        <w:pStyle w:val="u3"/>
+        <w:pStyle w:val="ListParagraph"/>
+      </w:pPr>
+    </w:p>
+    <w:p>
+      <w:pPr>
+        <w:pStyle w:val="Heading3"/>
         <w:numPr>
           <w:ilvl w:val="2"/>
           <w:numId w:val="31"/>
@@ -2386,12 +3032,12 @@
     </w:p>
     <w:p>
       <w:pPr>
-        <w:pStyle w:val="oancuaDanhsach"/>
-      </w:pPr>
-    </w:p>
-    <w:p>
-      <w:pPr>
-        <w:pStyle w:val="oancuaDanhsach"/>
+        <w:pStyle w:val="ListParagraph"/>
+      </w:pPr>
+    </w:p>
+    <w:p>
+      <w:pPr>
+        <w:pStyle w:val="ListParagraph"/>
       </w:pPr>
     </w:p>
     <w:p>
@@ -2546,21 +3192,11 @@
           <w:r>
             <w:sym w:font="Symbol" w:char="F0D3"/>
           </w:r>
-          <w:r>
-            <w:fldChar w:fldCharType="begin"/>
-          </w:r>
-          <w:r>
-            <w:instrText xml:space="preserve"> DOCPROPERTY "Company"  \* MERGEFORMAT </w:instrText>
-          </w:r>
-          <w:r>
-            <w:fldChar w:fldCharType="separate"/>
-          </w:r>
-          <w:r>
-            <w:t>&lt;Company Name&gt;</w:t>
-          </w:r>
-          <w:r>
-            <w:fldChar w:fldCharType="end"/>
-          </w:r>
+          <w:fldSimple w:instr=" DOCPROPERTY &quot;Company&quot;  \* MERGEFORMAT ">
+            <w:r>
+              <w:t>&lt;Company Name&gt;</w:t>
+            </w:r>
+          </w:fldSimple>
           <w:r>
             <w:t xml:space="preserve">, </w:t>
           </w:r>
@@ -2603,69 +3239,69 @@
           </w:r>
           <w:r>
             <w:rPr>
-              <w:rStyle w:val="Strang"/>
+              <w:rStyle w:val="PageNumber"/>
             </w:rPr>
             <w:fldChar w:fldCharType="begin"/>
           </w:r>
           <w:r>
             <w:rPr>
-              <w:rStyle w:val="Strang"/>
+              <w:rStyle w:val="PageNumber"/>
             </w:rPr>
             <w:instrText xml:space="preserve"> PAGE </w:instrText>
           </w:r>
           <w:r>
             <w:rPr>
-              <w:rStyle w:val="Strang"/>
+              <w:rStyle w:val="PageNumber"/>
             </w:rPr>
             <w:fldChar w:fldCharType="separate"/>
           </w:r>
           <w:r>
             <w:rPr>
-              <w:rStyle w:val="Strang"/>
+              <w:rStyle w:val="PageNumber"/>
               <w:noProof/>
             </w:rPr>
             <w:t>4</w:t>
           </w:r>
           <w:r>
             <w:rPr>
-              <w:rStyle w:val="Strang"/>
+              <w:rStyle w:val="PageNumber"/>
             </w:rPr>
             <w:fldChar w:fldCharType="end"/>
           </w:r>
           <w:r>
             <w:rPr>
-              <w:rStyle w:val="Strang"/>
+              <w:rStyle w:val="PageNumber"/>
             </w:rPr>
             <w:t xml:space="preserve"> of </w:t>
           </w:r>
           <w:r>
             <w:rPr>
-              <w:rStyle w:val="Strang"/>
+              <w:rStyle w:val="PageNumber"/>
             </w:rPr>
             <w:fldChar w:fldCharType="begin"/>
           </w:r>
           <w:r>
             <w:rPr>
-              <w:rStyle w:val="Strang"/>
+              <w:rStyle w:val="PageNumber"/>
             </w:rPr>
             <w:instrText xml:space="preserve"> NUMPAGES  \* MERGEFORMAT </w:instrText>
           </w:r>
           <w:r>
             <w:rPr>
-              <w:rStyle w:val="Strang"/>
+              <w:rStyle w:val="PageNumber"/>
             </w:rPr>
             <w:fldChar w:fldCharType="separate"/>
           </w:r>
           <w:r>
             <w:rPr>
-              <w:rStyle w:val="Strang"/>
+              <w:rStyle w:val="PageNumber"/>
               <w:noProof/>
             </w:rPr>
             <w:t>4</w:t>
           </w:r>
           <w:r>
             <w:rPr>
-              <w:rStyle w:val="Strang"/>
+              <w:rStyle w:val="PageNumber"/>
             </w:rPr>
             <w:fldChar w:fldCharType="end"/>
           </w:r>
@@ -2675,7 +3311,7 @@
   </w:tbl>
   <w:p>
     <w:pPr>
-      <w:pStyle w:val="Chntrang"/>
+      <w:pStyle w:val="Footer"/>
     </w:pPr>
   </w:p>
 </w:ftr>
@@ -2732,11 +3368,21 @@
           <w:tcW w:w="6379" w:type="dxa"/>
         </w:tcPr>
         <w:p>
-          <w:fldSimple w:instr=" SUBJECT  \* MERGEFORMAT ">
-            <w:r>
-              <w:t>&lt;Project Name&gt;</w:t>
-            </w:r>
-          </w:fldSimple>
+          <w:r>
+            <w:fldChar w:fldCharType="begin"/>
+          </w:r>
+          <w:r>
+            <w:instrText xml:space="preserve"> SUBJECT  \* MERGEFORMAT </w:instrText>
+          </w:r>
+          <w:r>
+            <w:fldChar w:fldCharType="separate"/>
+          </w:r>
+          <w:r>
+            <w:t>&lt;Project Name&gt;</w:t>
+          </w:r>
+          <w:r>
+            <w:fldChar w:fldCharType="end"/>
+          </w:r>
         </w:p>
       </w:tc>
       <w:tc>
@@ -2763,21 +3409,11 @@
           <w:tcW w:w="6379" w:type="dxa"/>
         </w:tcPr>
         <w:p>
-          <w:r>
-            <w:fldChar w:fldCharType="begin"/>
-          </w:r>
-          <w:r>
-            <w:instrText xml:space="preserve"> TITLE  \* MERGEFORMAT </w:instrText>
-          </w:r>
-          <w:r>
-            <w:fldChar w:fldCharType="separate"/>
-          </w:r>
-          <w:r>
-            <w:t>Software Architecture Document</w:t>
-          </w:r>
-          <w:r>
-            <w:fldChar w:fldCharType="end"/>
-          </w:r>
+          <w:fldSimple w:instr=" TITLE  \* MERGEFORMAT ">
+            <w:r>
+              <w:t>Software Architecture Document</w:t>
+            </w:r>
+          </w:fldSimple>
         </w:p>
       </w:tc>
       <w:tc>
@@ -2786,7 +3422,15 @@
         </w:tcPr>
         <w:p>
           <w:r>
-            <w:t xml:space="preserve">  Date:  &lt;dd/mmm/yy&gt;</w:t>
+            <w:t xml:space="preserve">  Date:  &lt;dd/mmm/</w:t>
+          </w:r>
+          <w:proofErr w:type="spellStart"/>
+          <w:r>
+            <w:t>yy</w:t>
+          </w:r>
+          <w:proofErr w:type="spellEnd"/>
+          <w:r>
+            <w:t>&gt;</w:t>
           </w:r>
         </w:p>
       </w:tc>
@@ -2807,7 +3451,7 @@
   </w:tbl>
   <w:p>
     <w:pPr>
-      <w:pStyle w:val="utrang"/>
+      <w:pStyle w:val="Header"/>
     </w:pPr>
   </w:p>
 </w:hdr>
@@ -2822,7 +3466,7 @@
     <w:lvl w:ilvl="0">
       <w:start w:val="1"/>
       <w:numFmt w:val="decimal"/>
-      <w:pStyle w:val="u1"/>
+      <w:pStyle w:val="Heading1"/>
       <w:lvlText w:val="%1."/>
       <w:legacy w:legacy="1" w:legacySpace="144" w:legacyIndent="0"/>
       <w:lvlJc w:val="left"/>
@@ -2830,7 +3474,7 @@
     <w:lvl w:ilvl="1">
       <w:start w:val="1"/>
       <w:numFmt w:val="decimal"/>
-      <w:pStyle w:val="u2"/>
+      <w:pStyle w:val="Heading2"/>
       <w:lvlText w:val="%1.%2"/>
       <w:legacy w:legacy="1" w:legacySpace="144" w:legacyIndent="0"/>
       <w:lvlJc w:val="left"/>
@@ -2838,14 +3482,14 @@
     <w:lvl w:ilvl="2">
       <w:start w:val="1"/>
       <w:numFmt w:val="lowerLetter"/>
-      <w:pStyle w:val="u3"/>
+      <w:pStyle w:val="Heading3"/>
       <w:lvlText w:val="%3)"/>
       <w:lvlJc w:val="left"/>
     </w:lvl>
     <w:lvl w:ilvl="3">
       <w:start w:val="1"/>
       <w:numFmt w:val="decimal"/>
-      <w:pStyle w:val="u4"/>
+      <w:pStyle w:val="Heading4"/>
       <w:lvlText w:val="%1.%2.%3.%4"/>
       <w:legacy w:legacy="1" w:legacySpace="144" w:legacyIndent="0"/>
       <w:lvlJc w:val="left"/>
@@ -2853,7 +3497,7 @@
     <w:lvl w:ilvl="4">
       <w:start w:val="1"/>
       <w:numFmt w:val="decimal"/>
-      <w:pStyle w:val="u5"/>
+      <w:pStyle w:val="Heading5"/>
       <w:lvlText w:val="%1.%2.%3.%4.%5"/>
       <w:legacy w:legacy="1" w:legacySpace="144" w:legacyIndent="0"/>
       <w:lvlJc w:val="left"/>
@@ -2861,7 +3505,7 @@
     <w:lvl w:ilvl="5">
       <w:start w:val="1"/>
       <w:numFmt w:val="decimal"/>
-      <w:pStyle w:val="u6"/>
+      <w:pStyle w:val="Heading6"/>
       <w:lvlText w:val="%1.%2.%3.%4.%5.%6"/>
       <w:legacy w:legacy="1" w:legacySpace="144" w:legacyIndent="0"/>
       <w:lvlJc w:val="left"/>
@@ -2869,7 +3513,7 @@
     <w:lvl w:ilvl="6">
       <w:start w:val="1"/>
       <w:numFmt w:val="decimal"/>
-      <w:pStyle w:val="u7"/>
+      <w:pStyle w:val="Heading7"/>
       <w:lvlText w:val="%1.%2.%3.%4.%5.%6.%7"/>
       <w:legacy w:legacy="1" w:legacySpace="144" w:legacyIndent="0"/>
       <w:lvlJc w:val="left"/>
@@ -2877,7 +3521,7 @@
     <w:lvl w:ilvl="7">
       <w:start w:val="1"/>
       <w:numFmt w:val="decimal"/>
-      <w:pStyle w:val="u8"/>
+      <w:pStyle w:val="Heading8"/>
       <w:lvlText w:val="%1.%2.%3.%4.%5.%6.%7.%8"/>
       <w:legacy w:legacy="1" w:legacySpace="144" w:legacyIndent="0"/>
       <w:lvlJc w:val="left"/>
@@ -2885,7 +3529,7 @@
     <w:lvl w:ilvl="8">
       <w:start w:val="1"/>
       <w:numFmt w:val="decimal"/>
-      <w:pStyle w:val="u9"/>
+      <w:pStyle w:val="Heading9"/>
       <w:lvlText w:val="%1.%2.%3.%4.%5.%6.%7.%8.%9"/>
       <w:legacy w:legacy="1" w:legacySpace="144" w:legacyIndent="0"/>
       <w:lvlJc w:val="left"/>
@@ -3479,7 +4123,7 @@
         <w:rFonts w:ascii="Times New Roman" w:hAnsi="Times New Roman" w:cs="Times New Roman" w:hint="default"/>
       </w:rPr>
     </w:lvl>
-    <w:lvl w:ilvl="1" w:tplc="04090003" w:tentative="1">
+    <w:lvl w:ilvl="1" w:tplc="04090003">
       <w:start w:val="1"/>
       <w:numFmt w:val="bullet"/>
       <w:lvlText w:val="o"/>
@@ -4758,7 +5402,7 @@
     <w:lsdException w:name="Mention" w:semiHidden="1" w:unhideWhenUsed="1"/>
     <w:lsdException w:name="Smart Hyperlink" w:semiHidden="1" w:unhideWhenUsed="1"/>
   </w:latentStyles>
-  <w:style w:type="paragraph" w:default="1" w:styleId="Binhthng">
+  <w:style w:type="paragraph" w:default="1" w:styleId="Normal">
     <w:name w:val="Normal"/>
     <w:qFormat/>
     <w:pPr>
@@ -4766,10 +5410,10 @@
       <w:spacing w:line="240" w:lineRule="atLeast"/>
     </w:pPr>
   </w:style>
-  <w:style w:type="paragraph" w:styleId="u1">
+  <w:style w:type="paragraph" w:styleId="Heading1">
     <w:name w:val="heading 1"/>
-    <w:basedOn w:val="Binhthng"/>
-    <w:next w:val="Binhthng"/>
+    <w:basedOn w:val="Normal"/>
+    <w:next w:val="Normal"/>
     <w:qFormat/>
     <w:pPr>
       <w:keepNext/>
@@ -4786,10 +5430,10 @@
       <w:sz w:val="24"/>
     </w:rPr>
   </w:style>
-  <w:style w:type="paragraph" w:styleId="u2">
+  <w:style w:type="paragraph" w:styleId="Heading2">
     <w:name w:val="heading 2"/>
-    <w:basedOn w:val="u1"/>
-    <w:next w:val="Binhthng"/>
+    <w:basedOn w:val="Heading1"/>
+    <w:next w:val="Normal"/>
     <w:qFormat/>
     <w:pPr>
       <w:numPr>
@@ -4801,10 +5445,10 @@
       <w:sz w:val="20"/>
     </w:rPr>
   </w:style>
-  <w:style w:type="paragraph" w:styleId="u3">
+  <w:style w:type="paragraph" w:styleId="Heading3">
     <w:name w:val="heading 3"/>
-    <w:basedOn w:val="u1"/>
-    <w:next w:val="Binhthng"/>
+    <w:basedOn w:val="Heading1"/>
+    <w:next w:val="Normal"/>
     <w:qFormat/>
     <w:pPr>
       <w:numPr>
@@ -4818,10 +5462,10 @@
       <w:sz w:val="20"/>
     </w:rPr>
   </w:style>
-  <w:style w:type="paragraph" w:styleId="u4">
+  <w:style w:type="paragraph" w:styleId="Heading4">
     <w:name w:val="heading 4"/>
-    <w:basedOn w:val="u1"/>
-    <w:next w:val="Binhthng"/>
+    <w:basedOn w:val="Heading1"/>
+    <w:next w:val="Normal"/>
     <w:qFormat/>
     <w:pPr>
       <w:numPr>
@@ -4834,10 +5478,10 @@
       <w:sz w:val="20"/>
     </w:rPr>
   </w:style>
-  <w:style w:type="paragraph" w:styleId="u5">
+  <w:style w:type="paragraph" w:styleId="Heading5">
     <w:name w:val="heading 5"/>
-    <w:basedOn w:val="Binhthng"/>
-    <w:next w:val="Binhthng"/>
+    <w:basedOn w:val="Normal"/>
+    <w:next w:val="Normal"/>
     <w:qFormat/>
     <w:pPr>
       <w:numPr>
@@ -4852,10 +5496,10 @@
       <w:sz w:val="22"/>
     </w:rPr>
   </w:style>
-  <w:style w:type="paragraph" w:styleId="u6">
+  <w:style w:type="paragraph" w:styleId="Heading6">
     <w:name w:val="heading 6"/>
-    <w:basedOn w:val="Binhthng"/>
-    <w:next w:val="Binhthng"/>
+    <w:basedOn w:val="Normal"/>
+    <w:next w:val="Normal"/>
     <w:qFormat/>
     <w:pPr>
       <w:numPr>
@@ -4871,10 +5515,10 @@
       <w:sz w:val="22"/>
     </w:rPr>
   </w:style>
-  <w:style w:type="paragraph" w:styleId="u7">
+  <w:style w:type="paragraph" w:styleId="Heading7">
     <w:name w:val="heading 7"/>
-    <w:basedOn w:val="Binhthng"/>
-    <w:next w:val="Binhthng"/>
+    <w:basedOn w:val="Normal"/>
+    <w:next w:val="Normal"/>
     <w:qFormat/>
     <w:pPr>
       <w:numPr>
@@ -4886,10 +5530,10 @@
       <w:outlineLvl w:val="6"/>
     </w:pPr>
   </w:style>
-  <w:style w:type="paragraph" w:styleId="u8">
+  <w:style w:type="paragraph" w:styleId="Heading8">
     <w:name w:val="heading 8"/>
-    <w:basedOn w:val="Binhthng"/>
-    <w:next w:val="Binhthng"/>
+    <w:basedOn w:val="Normal"/>
+    <w:next w:val="Normal"/>
     <w:qFormat/>
     <w:pPr>
       <w:numPr>
@@ -4904,10 +5548,10 @@
       <w:i/>
     </w:rPr>
   </w:style>
-  <w:style w:type="paragraph" w:styleId="u9">
+  <w:style w:type="paragraph" w:styleId="Heading9">
     <w:name w:val="heading 9"/>
-    <w:basedOn w:val="Binhthng"/>
-    <w:next w:val="Binhthng"/>
+    <w:basedOn w:val="Normal"/>
+    <w:next w:val="Normal"/>
     <w:qFormat/>
     <w:pPr>
       <w:numPr>
@@ -4924,13 +5568,13 @@
       <w:sz w:val="18"/>
     </w:rPr>
   </w:style>
-  <w:style w:type="character" w:default="1" w:styleId="Phngmcinhcuaoanvn">
+  <w:style w:type="character" w:default="1" w:styleId="DefaultParagraphFont">
     <w:name w:val="Default Paragraph Font"/>
     <w:uiPriority w:val="1"/>
     <w:semiHidden/>
     <w:unhideWhenUsed/>
   </w:style>
-  <w:style w:type="table" w:default="1" w:styleId="BangThngthng">
+  <w:style w:type="table" w:default="1" w:styleId="TableNormal">
     <w:name w:val="Normal Table"/>
     <w:uiPriority w:val="99"/>
     <w:semiHidden/>
@@ -4945,7 +5589,7 @@
       </w:tblCellMar>
     </w:tblPr>
   </w:style>
-  <w:style w:type="numbering" w:default="1" w:styleId="Khngco">
+  <w:style w:type="numbering" w:default="1" w:styleId="NoList">
     <w:name w:val="No List"/>
     <w:uiPriority w:val="99"/>
     <w:semiHidden/>
@@ -4953,7 +5597,7 @@
   </w:style>
   <w:style w:type="paragraph" w:customStyle="1" w:styleId="Paragraph2">
     <w:name w:val="Paragraph2"/>
-    <w:basedOn w:val="Binhthng"/>
+    <w:basedOn w:val="Normal"/>
     <w:pPr>
       <w:spacing w:before="80"/>
       <w:ind w:left="720"/>
@@ -4964,10 +5608,10 @@
       <w:lang w:val="en-AU"/>
     </w:rPr>
   </w:style>
-  <w:style w:type="paragraph" w:styleId="Tiu">
+  <w:style w:type="paragraph" w:styleId="Title">
     <w:name w:val="Title"/>
-    <w:basedOn w:val="Binhthng"/>
-    <w:next w:val="Binhthng"/>
+    <w:basedOn w:val="Normal"/>
+    <w:next w:val="Normal"/>
     <w:qFormat/>
     <w:pPr>
       <w:spacing w:line="240" w:lineRule="auto"/>
@@ -4979,9 +5623,9 @@
       <w:sz w:val="36"/>
     </w:rPr>
   </w:style>
-  <w:style w:type="paragraph" w:styleId="Tiuphu">
+  <w:style w:type="paragraph" w:styleId="Subtitle">
     <w:name w:val="Subtitle"/>
-    <w:basedOn w:val="Binhthng"/>
+    <w:basedOn w:val="Normal"/>
     <w:qFormat/>
     <w:pPr>
       <w:spacing w:after="60"/>
@@ -4994,18 +5638,18 @@
       <w:lang w:val="en-AU"/>
     </w:rPr>
   </w:style>
-  <w:style w:type="paragraph" w:styleId="ThutlBinhthng">
+  <w:style w:type="paragraph" w:styleId="NormalIndent">
     <w:name w:val="Normal Indent"/>
-    <w:basedOn w:val="Binhthng"/>
+    <w:basedOn w:val="Normal"/>
     <w:semiHidden/>
     <w:pPr>
       <w:ind w:left="900" w:hanging="900"/>
     </w:pPr>
   </w:style>
-  <w:style w:type="paragraph" w:styleId="Mucluc1">
+  <w:style w:type="paragraph" w:styleId="TOC1">
     <w:name w:val="toc 1"/>
-    <w:basedOn w:val="Binhthng"/>
-    <w:next w:val="Binhthng"/>
+    <w:basedOn w:val="Normal"/>
+    <w:next w:val="Normal"/>
     <w:uiPriority w:val="39"/>
     <w:pPr>
       <w:tabs>
@@ -5015,10 +5659,10 @@
       <w:ind w:right="720"/>
     </w:pPr>
   </w:style>
-  <w:style w:type="paragraph" w:styleId="Mucluc2">
+  <w:style w:type="paragraph" w:styleId="TOC2">
     <w:name w:val="toc 2"/>
-    <w:basedOn w:val="Binhthng"/>
-    <w:next w:val="Binhthng"/>
+    <w:basedOn w:val="Normal"/>
+    <w:next w:val="Normal"/>
     <w:uiPriority w:val="39"/>
     <w:pPr>
       <w:tabs>
@@ -5027,10 +5671,10 @@
       <w:ind w:left="432" w:right="720"/>
     </w:pPr>
   </w:style>
-  <w:style w:type="paragraph" w:styleId="Mucluc3">
+  <w:style w:type="paragraph" w:styleId="TOC3">
     <w:name w:val="toc 3"/>
-    <w:basedOn w:val="Binhthng"/>
-    <w:next w:val="Binhthng"/>
+    <w:basedOn w:val="Normal"/>
+    <w:next w:val="Normal"/>
     <w:semiHidden/>
     <w:pPr>
       <w:tabs>
@@ -5040,9 +5684,9 @@
       <w:ind w:left="864"/>
     </w:pPr>
   </w:style>
-  <w:style w:type="paragraph" w:styleId="utrang">
+  <w:style w:type="paragraph" w:styleId="Header">
     <w:name w:val="header"/>
-    <w:basedOn w:val="Binhthng"/>
+    <w:basedOn w:val="Normal"/>
     <w:semiHidden/>
     <w:pPr>
       <w:tabs>
@@ -5051,9 +5695,9 @@
       </w:tabs>
     </w:pPr>
   </w:style>
-  <w:style w:type="paragraph" w:styleId="Chntrang">
+  <w:style w:type="paragraph" w:styleId="Footer">
     <w:name w:val="footer"/>
-    <w:basedOn w:val="Binhthng"/>
+    <w:basedOn w:val="Normal"/>
     <w:semiHidden/>
     <w:pPr>
       <w:tabs>
@@ -5062,21 +5706,21 @@
       </w:tabs>
     </w:pPr>
   </w:style>
-  <w:style w:type="character" w:styleId="Strang">
+  <w:style w:type="character" w:styleId="PageNumber">
     <w:name w:val="page number"/>
-    <w:basedOn w:val="Phngmcinhcuaoanvn"/>
+    <w:basedOn w:val="DefaultParagraphFont"/>
     <w:semiHidden/>
   </w:style>
   <w:style w:type="paragraph" w:customStyle="1" w:styleId="Bullet1">
     <w:name w:val="Bullet1"/>
-    <w:basedOn w:val="Binhthng"/>
+    <w:basedOn w:val="Normal"/>
     <w:pPr>
       <w:ind w:left="720" w:hanging="432"/>
     </w:pPr>
   </w:style>
   <w:style w:type="paragraph" w:customStyle="1" w:styleId="Bullet2">
     <w:name w:val="Bullet2"/>
-    <w:basedOn w:val="Binhthng"/>
+    <w:basedOn w:val="Normal"/>
     <w:pPr>
       <w:ind w:left="1440" w:hanging="360"/>
     </w:pPr>
@@ -5086,15 +5730,15 @@
   </w:style>
   <w:style w:type="paragraph" w:customStyle="1" w:styleId="Tabletext">
     <w:name w:val="Tabletext"/>
-    <w:basedOn w:val="Binhthng"/>
+    <w:basedOn w:val="Normal"/>
     <w:pPr>
       <w:keepLines/>
       <w:spacing w:after="120"/>
     </w:pPr>
   </w:style>
-  <w:style w:type="paragraph" w:styleId="ThnVnban">
+  <w:style w:type="paragraph" w:styleId="BodyText">
     <w:name w:val="Body Text"/>
-    <w:basedOn w:val="Binhthng"/>
+    <w:basedOn w:val="Normal"/>
     <w:semiHidden/>
     <w:pPr>
       <w:keepLines/>
@@ -5102,9 +5746,9 @@
       <w:ind w:left="720"/>
     </w:pPr>
   </w:style>
-  <w:style w:type="paragraph" w:styleId="Bantailiu">
+  <w:style w:type="paragraph" w:styleId="DocumentMap">
     <w:name w:val="Document Map"/>
-    <w:basedOn w:val="Binhthng"/>
+    <w:basedOn w:val="Normal"/>
     <w:semiHidden/>
     <w:pPr>
       <w:shd w:val="clear" w:color="auto" w:fill="000080"/>
@@ -5113,18 +5757,18 @@
       <w:rFonts w:ascii="Tahoma" w:hAnsi="Tahoma"/>
     </w:rPr>
   </w:style>
-  <w:style w:type="character" w:styleId="ThamchiuCcchu">
+  <w:style w:type="character" w:styleId="FootnoteReference">
     <w:name w:val="footnote reference"/>
-    <w:basedOn w:val="Phngmcinhcuaoanvn"/>
+    <w:basedOn w:val="DefaultParagraphFont"/>
     <w:semiHidden/>
     <w:rPr>
       <w:sz w:val="20"/>
       <w:vertAlign w:val="superscript"/>
     </w:rPr>
   </w:style>
-  <w:style w:type="paragraph" w:styleId="VnbanCcchu">
+  <w:style w:type="paragraph" w:styleId="FootnoteText">
     <w:name w:val="footnote text"/>
-    <w:basedOn w:val="Binhthng"/>
+    <w:basedOn w:val="Normal"/>
     <w:semiHidden/>
     <w:pPr>
       <w:keepNext/>
@@ -5142,7 +5786,7 @@
   </w:style>
   <w:style w:type="paragraph" w:customStyle="1" w:styleId="MainTitle">
     <w:name w:val="Main Title"/>
-    <w:basedOn w:val="Binhthng"/>
+    <w:basedOn w:val="Normal"/>
     <w:pPr>
       <w:spacing w:before="480" w:after="60" w:line="240" w:lineRule="auto"/>
       <w:jc w:val="center"/>
@@ -5156,7 +5800,7 @@
   </w:style>
   <w:style w:type="paragraph" w:customStyle="1" w:styleId="Paragraph1">
     <w:name w:val="Paragraph1"/>
-    <w:basedOn w:val="Binhthng"/>
+    <w:basedOn w:val="Normal"/>
     <w:pPr>
       <w:spacing w:before="80" w:line="240" w:lineRule="auto"/>
       <w:jc w:val="both"/>
@@ -5164,7 +5808,7 @@
   </w:style>
   <w:style w:type="paragraph" w:customStyle="1" w:styleId="Paragraph3">
     <w:name w:val="Paragraph3"/>
-    <w:basedOn w:val="Binhthng"/>
+    <w:basedOn w:val="Normal"/>
     <w:pPr>
       <w:spacing w:before="80" w:line="240" w:lineRule="auto"/>
       <w:ind w:left="1530"/>
@@ -5173,85 +5817,85 @@
   </w:style>
   <w:style w:type="paragraph" w:customStyle="1" w:styleId="Paragraph4">
     <w:name w:val="Paragraph4"/>
-    <w:basedOn w:val="Binhthng"/>
+    <w:basedOn w:val="Normal"/>
     <w:pPr>
       <w:spacing w:before="80" w:line="240" w:lineRule="auto"/>
       <w:ind w:left="2250"/>
       <w:jc w:val="both"/>
     </w:pPr>
   </w:style>
-  <w:style w:type="paragraph" w:styleId="Mucluc4">
+  <w:style w:type="paragraph" w:styleId="TOC4">
     <w:name w:val="toc 4"/>
-    <w:basedOn w:val="Binhthng"/>
-    <w:next w:val="Binhthng"/>
+    <w:basedOn w:val="Normal"/>
+    <w:next w:val="Normal"/>
     <w:autoRedefine/>
     <w:semiHidden/>
     <w:pPr>
       <w:ind w:left="600"/>
     </w:pPr>
   </w:style>
-  <w:style w:type="paragraph" w:styleId="Mucluc5">
+  <w:style w:type="paragraph" w:styleId="TOC5">
     <w:name w:val="toc 5"/>
-    <w:basedOn w:val="Binhthng"/>
-    <w:next w:val="Binhthng"/>
+    <w:basedOn w:val="Normal"/>
+    <w:next w:val="Normal"/>
     <w:autoRedefine/>
     <w:semiHidden/>
     <w:pPr>
       <w:ind w:left="800"/>
     </w:pPr>
   </w:style>
-  <w:style w:type="paragraph" w:styleId="Mucluc6">
+  <w:style w:type="paragraph" w:styleId="TOC6">
     <w:name w:val="toc 6"/>
-    <w:basedOn w:val="Binhthng"/>
-    <w:next w:val="Binhthng"/>
+    <w:basedOn w:val="Normal"/>
+    <w:next w:val="Normal"/>
     <w:autoRedefine/>
     <w:semiHidden/>
     <w:pPr>
       <w:ind w:left="1000"/>
     </w:pPr>
   </w:style>
-  <w:style w:type="paragraph" w:styleId="Mucluc7">
+  <w:style w:type="paragraph" w:styleId="TOC7">
     <w:name w:val="toc 7"/>
-    <w:basedOn w:val="Binhthng"/>
-    <w:next w:val="Binhthng"/>
+    <w:basedOn w:val="Normal"/>
+    <w:next w:val="Normal"/>
     <w:autoRedefine/>
     <w:semiHidden/>
     <w:pPr>
       <w:ind w:left="1200"/>
     </w:pPr>
   </w:style>
-  <w:style w:type="paragraph" w:styleId="Mucluc8">
+  <w:style w:type="paragraph" w:styleId="TOC8">
     <w:name w:val="toc 8"/>
-    <w:basedOn w:val="Binhthng"/>
-    <w:next w:val="Binhthng"/>
+    <w:basedOn w:val="Normal"/>
+    <w:next w:val="Normal"/>
     <w:autoRedefine/>
     <w:semiHidden/>
     <w:pPr>
       <w:ind w:left="1400"/>
     </w:pPr>
   </w:style>
-  <w:style w:type="paragraph" w:styleId="Mucluc9">
+  <w:style w:type="paragraph" w:styleId="TOC9">
     <w:name w:val="toc 9"/>
-    <w:basedOn w:val="Binhthng"/>
-    <w:next w:val="Binhthng"/>
+    <w:basedOn w:val="Normal"/>
+    <w:next w:val="Normal"/>
     <w:autoRedefine/>
     <w:semiHidden/>
     <w:pPr>
       <w:ind w:left="1600"/>
     </w:pPr>
   </w:style>
-  <w:style w:type="paragraph" w:styleId="Thnvnban2">
+  <w:style w:type="paragraph" w:styleId="BodyText2">
     <w:name w:val="Body Text 2"/>
-    <w:basedOn w:val="Binhthng"/>
+    <w:basedOn w:val="Normal"/>
     <w:semiHidden/>
     <w:rPr>
       <w:i/>
       <w:color w:val="0000FF"/>
     </w:rPr>
   </w:style>
-  <w:style w:type="paragraph" w:styleId="ThutlThnVnban">
+  <w:style w:type="paragraph" w:styleId="BodyTextIndent">
     <w:name w:val="Body Text Indent"/>
-    <w:basedOn w:val="Binhthng"/>
+    <w:basedOn w:val="Normal"/>
     <w:semiHidden/>
     <w:pPr>
       <w:ind w:left="720"/>
@@ -5264,7 +5908,7 @@
   </w:style>
   <w:style w:type="paragraph" w:customStyle="1" w:styleId="Body">
     <w:name w:val="Body"/>
-    <w:basedOn w:val="Binhthng"/>
+    <w:basedOn w:val="Normal"/>
     <w:pPr>
       <w:widowControl/>
       <w:spacing w:before="120" w:line="240" w:lineRule="auto"/>
@@ -5276,7 +5920,7 @@
   </w:style>
   <w:style w:type="paragraph" w:customStyle="1" w:styleId="Bullet">
     <w:name w:val="Bullet"/>
-    <w:basedOn w:val="Binhthng"/>
+    <w:basedOn w:val="Normal"/>
     <w:pPr>
       <w:widowControl/>
       <w:numPr>
@@ -5295,8 +5939,8 @@
   </w:style>
   <w:style w:type="paragraph" w:customStyle="1" w:styleId="InfoBlue">
     <w:name w:val="InfoBlue"/>
-    <w:basedOn w:val="Binhthng"/>
-    <w:next w:val="ThnVnban"/>
+    <w:basedOn w:val="Normal"/>
+    <w:next w:val="BodyText"/>
     <w:autoRedefine/>
     <w:pPr>
       <w:spacing w:after="120"/>
@@ -5307,18 +5951,18 @@
       <w:color w:val="0000FF"/>
     </w:rPr>
   </w:style>
-  <w:style w:type="character" w:styleId="Siuktni">
+  <w:style w:type="character" w:styleId="Hyperlink">
     <w:name w:val="Hyperlink"/>
-    <w:basedOn w:val="Phngmcinhcuaoanvn"/>
+    <w:basedOn w:val="DefaultParagraphFont"/>
     <w:semiHidden/>
     <w:rPr>
       <w:color w:val="0000FF"/>
       <w:u w:val="single"/>
     </w:rPr>
   </w:style>
-  <w:style w:type="character" w:styleId="Manh">
+  <w:style w:type="character" w:styleId="Strong">
     <w:name w:val="Strong"/>
-    <w:basedOn w:val="Phngmcinhcuaoanvn"/>
+    <w:basedOn w:val="DefaultParagraphFont"/>
     <w:qFormat/>
     <w:rPr>
       <w:b/>
@@ -5326,16 +5970,16 @@
   </w:style>
   <w:style w:type="character" w:styleId="FollowedHyperlink">
     <w:name w:val="FollowedHyperlink"/>
-    <w:basedOn w:val="Phngmcinhcuaoanvn"/>
+    <w:basedOn w:val="DefaultParagraphFont"/>
     <w:semiHidden/>
     <w:rPr>
       <w:color w:val="800080"/>
       <w:u w:val="single"/>
     </w:rPr>
   </w:style>
-  <w:style w:type="paragraph" w:styleId="oancuaDanhsach">
+  <w:style w:type="paragraph" w:styleId="ListParagraph">
     <w:name w:val="List Paragraph"/>
-    <w:basedOn w:val="Binhthng"/>
+    <w:basedOn w:val="Normal"/>
     <w:uiPriority w:val="34"/>
     <w:qFormat/>
     <w:rsid w:val="00092E8F"/>
@@ -5613,7 +6257,7 @@
 </file>
 
 <file path=customXml/itemProps1.xml><?xml version="1.0" encoding="utf-8"?>
-<ds:datastoreItem xmlns:ds="http://schemas.openxmlformats.org/officeDocument/2006/customXml" ds:itemID="{5C0233C8-9D95-4C3E-83F0-1B1D02B495F1}">
+<ds:datastoreItem xmlns:ds="http://schemas.openxmlformats.org/officeDocument/2006/customXml" ds:itemID="{5649C3C1-8592-4F2B-B4C7-BC01BBBD6594}">
   <ds:schemaRefs>
     <ds:schemaRef ds:uri="http://schemas.openxmlformats.org/officeDocument/2006/bibliography"/>
   </ds:schemaRefs>

</xml_diff>

<commit_message>
Update rup_sad.docx: write description of function - BLL
</commit_message>
<xml_diff>
--- a/PA3/rup_sad.docx
+++ b/PA3/rup_sad.docx
@@ -1429,15 +1429,7 @@
         <w:t>data base</w:t>
       </w:r>
       <w:r>
-        <w:t xml:space="preserve">. It receive the statement from the Business Logic Layer and access to the data base </w:t>
-      </w:r>
-      <w:proofErr w:type="spellStart"/>
-      <w:r>
-        <w:t>toget</w:t>
-      </w:r>
-      <w:proofErr w:type="spellEnd"/>
-      <w:r>
-        <w:t xml:space="preserve"> the data. Transfer the data get from the data base to the Business Logic Layer</w:t>
+        <w:t>. It receive the statement from the Business Logic Layer and access to the data base toget the data. Transfer the data get from the data base to the Business Logic Layer</w:t>
       </w:r>
       <w:r>
         <w:t>.</w:t>
@@ -1663,13 +1655,8 @@
         </w:tabs>
         <w:ind w:left="1080"/>
       </w:pPr>
-      <w:proofErr w:type="spellStart"/>
-      <w:r>
-        <w:t>ChangePassword</w:t>
-      </w:r>
-      <w:proofErr w:type="spellEnd"/>
-      <w:r>
-        <w:t xml:space="preserve"> class: Change password screen, supports all users changing password.</w:t>
+      <w:r>
+        <w:t>ChangePassword class: Change password screen, supports all users changing password.</w:t>
       </w:r>
     </w:p>
     <w:p>
@@ -1684,13 +1671,8 @@
         </w:tabs>
         <w:ind w:left="1080"/>
       </w:pPr>
-      <w:proofErr w:type="spellStart"/>
-      <w:r>
-        <w:t>MainMenu</w:t>
-      </w:r>
-      <w:proofErr w:type="spellEnd"/>
-      <w:r>
-        <w:t xml:space="preserve"> class: Abstract class</w:t>
+      <w:r>
+        <w:t>MainMenu class: Abstract class</w:t>
       </w:r>
       <w:r>
         <w:t>es</w:t>
@@ -1711,29 +1693,8 @@
         </w:tabs>
         <w:ind w:left="1080"/>
       </w:pPr>
-      <w:proofErr w:type="spellStart"/>
-      <w:r>
-        <w:t>StaffMenu</w:t>
-      </w:r>
-      <w:proofErr w:type="spellEnd"/>
-      <w:r>
-        <w:t xml:space="preserve"> class, </w:t>
-      </w:r>
-      <w:proofErr w:type="spellStart"/>
-      <w:r>
-        <w:t>WarehouseStaffMenu</w:t>
-      </w:r>
-      <w:proofErr w:type="spellEnd"/>
-      <w:r>
-        <w:t xml:space="preserve">, </w:t>
-      </w:r>
-      <w:proofErr w:type="spellStart"/>
-      <w:r>
-        <w:t>AdministratorMenu</w:t>
-      </w:r>
-      <w:proofErr w:type="spellEnd"/>
-      <w:r>
-        <w:t xml:space="preserve">: Main menu screen for </w:t>
+      <w:r>
+        <w:t xml:space="preserve">StaffMenu class, WarehouseStaffMenu, AdministratorMenu: Main menu screen for </w:t>
       </w:r>
       <w:r>
         <w:t xml:space="preserve">each type of </w:t>
@@ -1760,13 +1721,8 @@
         </w:tabs>
         <w:ind w:left="1080"/>
       </w:pPr>
-      <w:proofErr w:type="spellStart"/>
-      <w:r>
-        <w:t>BillMenu</w:t>
-      </w:r>
-      <w:proofErr w:type="spellEnd"/>
-      <w:r>
-        <w:t xml:space="preserve"> class: Menu displays for staffs and administrator all action can do on the bills.</w:t>
+      <w:r>
+        <w:t>BillMenu class: Menu displays for staffs and administrator all action can do on the bills.</w:t>
       </w:r>
     </w:p>
     <w:p>
@@ -1781,13 +1737,8 @@
         </w:tabs>
         <w:ind w:left="1080"/>
       </w:pPr>
-      <w:proofErr w:type="spellStart"/>
-      <w:r>
-        <w:t>ProductMenu</w:t>
-      </w:r>
-      <w:proofErr w:type="spellEnd"/>
-      <w:r>
-        <w:t xml:space="preserve"> class: Displays screen support search and watch product information</w:t>
+      <w:r>
+        <w:t>ProductMenu class: Displays screen support search and watch product information</w:t>
       </w:r>
       <w:r>
         <w:t xml:space="preserve"> for all user</w:t>
@@ -1808,13 +1759,8 @@
         </w:tabs>
         <w:ind w:left="1080"/>
       </w:pPr>
-      <w:proofErr w:type="spellStart"/>
-      <w:r>
-        <w:t>InventoryMenu</w:t>
-      </w:r>
-      <w:proofErr w:type="spellEnd"/>
-      <w:r>
-        <w:t xml:space="preserve"> class: Display screen supports warehouse staff</w:t>
+      <w:r>
+        <w:t>InventoryMenu class: Display screen supports warehouse staff</w:t>
       </w:r>
       <w:r>
         <w:t xml:space="preserve"> choose to check inventory, to import or to export product.</w:t>
@@ -1832,13 +1778,8 @@
         </w:tabs>
         <w:ind w:left="1080"/>
       </w:pPr>
-      <w:proofErr w:type="spellStart"/>
-      <w:r>
-        <w:t>StaffMenu</w:t>
-      </w:r>
-      <w:proofErr w:type="spellEnd"/>
-      <w:r>
-        <w:t>: Displays screen support administrator to add a staff, remove a staff or search for a staff.</w:t>
+      <w:r>
+        <w:t>StaffMenu: Displays screen support administrator to add a staff, remove a staff or search for a staff.</w:t>
       </w:r>
     </w:p>
     <w:p>
@@ -1853,13 +1794,8 @@
         </w:tabs>
         <w:ind w:left="1080"/>
       </w:pPr>
-      <w:proofErr w:type="spellStart"/>
-      <w:r>
-        <w:t>StatisticMenu</w:t>
-      </w:r>
-      <w:proofErr w:type="spellEnd"/>
-      <w:r>
-        <w:t xml:space="preserve">: </w:t>
+      <w:r>
+        <w:t xml:space="preserve">StatisticMenu: </w:t>
       </w:r>
       <w:r>
         <w:t>Dis</w:t>
@@ -1970,6 +1906,391 @@
     </w:p>
     <w:p>
       <w:pPr>
+        <w:pStyle w:val="BodyText"/>
+        <w:numPr>
+          <w:ilvl w:val="0"/>
+          <w:numId w:val="26"/>
+        </w:numPr>
+        <w:ind w:left="1080"/>
+      </w:pPr>
+      <w:r>
+        <w:t>CheckLogin(): Check if username and password user input is right</w:t>
+      </w:r>
+    </w:p>
+    <w:p>
+      <w:pPr>
+        <w:pStyle w:val="BodyText"/>
+        <w:numPr>
+          <w:ilvl w:val="0"/>
+          <w:numId w:val="26"/>
+        </w:numPr>
+        <w:ind w:left="1080"/>
+      </w:pPr>
+      <w:r>
+        <w:t xml:space="preserve">CheckMember(): Check if ID Member is exists </w:t>
+      </w:r>
+    </w:p>
+    <w:p>
+      <w:pPr>
+        <w:pStyle w:val="BodyText"/>
+        <w:numPr>
+          <w:ilvl w:val="0"/>
+          <w:numId w:val="26"/>
+        </w:numPr>
+        <w:ind w:left="1080"/>
+      </w:pPr>
+      <w:r>
+        <w:t>CheckBill(): Check if ID Bill is exists</w:t>
+      </w:r>
+    </w:p>
+    <w:p>
+      <w:pPr>
+        <w:pStyle w:val="BodyText"/>
+        <w:numPr>
+          <w:ilvl w:val="0"/>
+          <w:numId w:val="26"/>
+        </w:numPr>
+        <w:ind w:left="1080"/>
+      </w:pPr>
+      <w:r>
+        <w:t>CheckProduct(): Check if ID Product is exists</w:t>
+      </w:r>
+    </w:p>
+    <w:p>
+      <w:pPr>
+        <w:pStyle w:val="BodyText"/>
+        <w:numPr>
+          <w:ilvl w:val="0"/>
+          <w:numId w:val="26"/>
+        </w:numPr>
+        <w:ind w:left="1080"/>
+      </w:pPr>
+      <w:r>
+        <w:t>CheckStaff(): Check if ID Staff is exists</w:t>
+      </w:r>
+    </w:p>
+    <w:p>
+      <w:pPr>
+        <w:pStyle w:val="BodyText"/>
+        <w:numPr>
+          <w:ilvl w:val="0"/>
+          <w:numId w:val="26"/>
+        </w:numPr>
+        <w:ind w:left="1080"/>
+      </w:pPr>
+      <w:r>
+        <w:t>SearchMember(): Find member based on ID Member user input, if it exists, return information of this member, else show notice to user</w:t>
+      </w:r>
+    </w:p>
+    <w:p>
+      <w:pPr>
+        <w:pStyle w:val="BodyText"/>
+        <w:numPr>
+          <w:ilvl w:val="0"/>
+          <w:numId w:val="26"/>
+        </w:numPr>
+        <w:ind w:left="1080"/>
+      </w:pPr>
+      <w:r>
+        <w:t xml:space="preserve">SearchBill(): </w:t>
+      </w:r>
+      <w:r>
+        <w:t xml:space="preserve">Find </w:t>
+      </w:r>
+      <w:r>
+        <w:t>bill</w:t>
+      </w:r>
+      <w:r>
+        <w:t xml:space="preserve"> based on ID </w:t>
+      </w:r>
+      <w:r>
+        <w:t>Bill</w:t>
+      </w:r>
+      <w:r>
+        <w:t xml:space="preserve"> </w:t>
+      </w:r>
+      <w:r>
+        <w:t>staff</w:t>
+      </w:r>
+      <w:r>
+        <w:t xml:space="preserve"> input, if it exists, return information of this </w:t>
+      </w:r>
+      <w:r>
+        <w:t>bill</w:t>
+      </w:r>
+      <w:r>
+        <w:t xml:space="preserve">, else show notice to </w:t>
+      </w:r>
+      <w:r>
+        <w:t>staff</w:t>
+      </w:r>
+    </w:p>
+    <w:p>
+      <w:pPr>
+        <w:pStyle w:val="BodyText"/>
+        <w:numPr>
+          <w:ilvl w:val="0"/>
+          <w:numId w:val="26"/>
+        </w:numPr>
+        <w:ind w:left="1080"/>
+      </w:pPr>
+      <w:r>
+        <w:t xml:space="preserve">SeachProduct(): </w:t>
+      </w:r>
+      <w:r>
+        <w:t xml:space="preserve">Find </w:t>
+      </w:r>
+      <w:r>
+        <w:t>product</w:t>
+      </w:r>
+      <w:r>
+        <w:t xml:space="preserve"> based on ID </w:t>
+      </w:r>
+      <w:r>
+        <w:t>Product</w:t>
+      </w:r>
+      <w:r>
+        <w:t xml:space="preserve"> </w:t>
+      </w:r>
+      <w:r>
+        <w:t>staff</w:t>
+      </w:r>
+      <w:r>
+        <w:t xml:space="preserve"> input, if it exists, return information of this </w:t>
+      </w:r>
+      <w:r>
+        <w:t>product</w:t>
+      </w:r>
+      <w:r>
+        <w:t xml:space="preserve">, else show notice to </w:t>
+      </w:r>
+      <w:r>
+        <w:t>staff</w:t>
+      </w:r>
+    </w:p>
+    <w:p>
+      <w:pPr>
+        <w:pStyle w:val="BodyText"/>
+        <w:numPr>
+          <w:ilvl w:val="0"/>
+          <w:numId w:val="26"/>
+        </w:numPr>
+        <w:ind w:left="1080"/>
+      </w:pPr>
+      <w:r>
+        <w:t xml:space="preserve">SearchStaff(): </w:t>
+      </w:r>
+      <w:r>
+        <w:t xml:space="preserve">Find </w:t>
+      </w:r>
+      <w:r>
+        <w:t>staff</w:t>
+      </w:r>
+      <w:r>
+        <w:t xml:space="preserve"> based on ID </w:t>
+      </w:r>
+      <w:r>
+        <w:t>staff</w:t>
+      </w:r>
+      <w:r>
+        <w:t xml:space="preserve"> </w:t>
+      </w:r>
+      <w:r>
+        <w:t>manager</w:t>
+      </w:r>
+      <w:r>
+        <w:t xml:space="preserve"> input, if it exists, return information of this </w:t>
+      </w:r>
+      <w:r>
+        <w:t>staff</w:t>
+      </w:r>
+      <w:r>
+        <w:t xml:space="preserve">, else show notice to </w:t>
+      </w:r>
+      <w:r>
+        <w:t>manager</w:t>
+      </w:r>
+    </w:p>
+    <w:p>
+      <w:pPr>
+        <w:pStyle w:val="BodyText"/>
+        <w:numPr>
+          <w:ilvl w:val="0"/>
+          <w:numId w:val="26"/>
+        </w:numPr>
+        <w:ind w:left="1080"/>
+      </w:pPr>
+      <w:r>
+        <w:t>StatisticProduct(): check amount of product in store/warehouse</w:t>
+      </w:r>
+    </w:p>
+    <w:p>
+      <w:pPr>
+        <w:pStyle w:val="BodyText"/>
+        <w:numPr>
+          <w:ilvl w:val="0"/>
+          <w:numId w:val="26"/>
+        </w:numPr>
+        <w:ind w:left="1080"/>
+      </w:pPr>
+      <w:r>
+        <w:t>StatisticProductType(): check amount of type product in store/warehouse</w:t>
+      </w:r>
+    </w:p>
+    <w:p>
+      <w:pPr>
+        <w:pStyle w:val="BodyText"/>
+        <w:numPr>
+          <w:ilvl w:val="0"/>
+          <w:numId w:val="26"/>
+        </w:numPr>
+        <w:ind w:left="1080"/>
+      </w:pPr>
+      <w:r>
+        <w:t>StatisticbyTime(): check the statistic of products sold over time</w:t>
+      </w:r>
+    </w:p>
+    <w:p>
+      <w:pPr>
+        <w:pStyle w:val="BodyText"/>
+        <w:numPr>
+          <w:ilvl w:val="0"/>
+          <w:numId w:val="26"/>
+        </w:numPr>
+        <w:ind w:left="1080"/>
+      </w:pPr>
+      <w:r>
+        <w:lastRenderedPageBreak/>
+        <w:t>StatisticProductManyBuyer(): statistic the products which bought many times</w:t>
+      </w:r>
+    </w:p>
+    <w:p>
+      <w:pPr>
+        <w:pStyle w:val="BodyText"/>
+        <w:numPr>
+          <w:ilvl w:val="0"/>
+          <w:numId w:val="26"/>
+        </w:numPr>
+        <w:ind w:left="1080"/>
+      </w:pPr>
+      <w:r>
+        <w:t>StatisticProfit(): statistic  revenue from sasles</w:t>
+      </w:r>
+    </w:p>
+    <w:p>
+      <w:pPr>
+        <w:pStyle w:val="BodyText"/>
+        <w:numPr>
+          <w:ilvl w:val="0"/>
+          <w:numId w:val="26"/>
+        </w:numPr>
+        <w:ind w:left="1080"/>
+      </w:pPr>
+      <w:r>
+        <w:t>StatisticPerMotnYear(): statistic revenue by month of year</w:t>
+      </w:r>
+    </w:p>
+    <w:p>
+      <w:pPr>
+        <w:pStyle w:val="BodyText"/>
+        <w:numPr>
+          <w:ilvl w:val="0"/>
+          <w:numId w:val="26"/>
+        </w:numPr>
+        <w:ind w:left="1080"/>
+      </w:pPr>
+      <w:r>
+        <w:t>AddaProducttoBill(): insert a product to bill</w:t>
+      </w:r>
+    </w:p>
+    <w:p>
+      <w:pPr>
+        <w:pStyle w:val="BodyText"/>
+        <w:numPr>
+          <w:ilvl w:val="0"/>
+          <w:numId w:val="26"/>
+        </w:numPr>
+        <w:ind w:left="1080"/>
+      </w:pPr>
+      <w:r>
+        <w:t>AddBill(): insert a bill to system</w:t>
+      </w:r>
+    </w:p>
+    <w:p>
+      <w:pPr>
+        <w:pStyle w:val="BodyText"/>
+        <w:numPr>
+          <w:ilvl w:val="0"/>
+          <w:numId w:val="26"/>
+        </w:numPr>
+        <w:ind w:left="1080"/>
+      </w:pPr>
+      <w:r>
+        <w:t>ExportaBill(): export a bill to the customer</w:t>
+      </w:r>
+    </w:p>
+    <w:p>
+      <w:pPr>
+        <w:pStyle w:val="BodyText"/>
+        <w:numPr>
+          <w:ilvl w:val="0"/>
+          <w:numId w:val="26"/>
+        </w:numPr>
+        <w:ind w:left="1080"/>
+      </w:pPr>
+      <w:r>
+        <w:t xml:space="preserve">ImportProduct(): insert product to </w:t>
+      </w:r>
+      <w:r>
+        <w:t>warehouse</w:t>
+      </w:r>
+    </w:p>
+    <w:p>
+      <w:pPr>
+        <w:pStyle w:val="BodyText"/>
+        <w:numPr>
+          <w:ilvl w:val="0"/>
+          <w:numId w:val="26"/>
+        </w:numPr>
+        <w:ind w:left="1080"/>
+      </w:pPr>
+      <w:r>
+        <w:t xml:space="preserve">ExportProduct(): insert a product </w:t>
+      </w:r>
+      <w:r>
+        <w:t>to store from warehouse</w:t>
+      </w:r>
+    </w:p>
+    <w:p>
+      <w:pPr>
+        <w:pStyle w:val="BodyText"/>
+        <w:numPr>
+          <w:ilvl w:val="0"/>
+          <w:numId w:val="26"/>
+        </w:numPr>
+        <w:ind w:left="1080"/>
+      </w:pPr>
+      <w:r>
+        <w:t xml:space="preserve">AddaStaff(): add a new staff </w:t>
+      </w:r>
+    </w:p>
+    <w:p>
+      <w:pPr>
+        <w:pStyle w:val="BodyText"/>
+        <w:numPr>
+          <w:ilvl w:val="0"/>
+          <w:numId w:val="26"/>
+        </w:numPr>
+        <w:ind w:left="1080"/>
+      </w:pPr>
+      <w:r>
+        <w:t>DeleteStaff(): remove a staff</w:t>
+      </w:r>
+      <w:bookmarkStart w:id="7" w:name="_GoBack"/>
+      <w:bookmarkEnd w:id="7"/>
+    </w:p>
+    <w:p>
+      <w:pPr>
         <w:widowControl/>
         <w:spacing w:line="240" w:lineRule="auto"/>
       </w:pPr>
@@ -1987,14 +2308,14 @@
       <w:pPr>
         <w:pStyle w:val="Heading2"/>
       </w:pPr>
-      <w:bookmarkStart w:id="7" w:name="_Toc25959508"/>
+      <w:bookmarkStart w:id="8" w:name="_Toc25959508"/>
       <w:r>
         <w:t xml:space="preserve">Component: </w:t>
       </w:r>
       <w:r>
         <w:t>Data Access Layer</w:t>
       </w:r>
-      <w:bookmarkEnd w:id="7"/>
+      <w:bookmarkEnd w:id="8"/>
     </w:p>
     <w:p>
       <w:pPr>
@@ -2071,15 +2392,7 @@
         <w:t xml:space="preserve"> class: Supports </w:t>
       </w:r>
       <w:r>
-        <w:t xml:space="preserve">access to the data base to get data insert data, delete data, update data on the </w:t>
-      </w:r>
-      <w:proofErr w:type="spellStart"/>
-      <w:r>
-        <w:t>databse</w:t>
-      </w:r>
-      <w:proofErr w:type="spellEnd"/>
-      <w:r>
-        <w:t xml:space="preserve"> follow the require from the Business Logic Layer</w:t>
+        <w:t>access to the data base to get data insert data, delete data, update data on the databse follow the require from the Business Logic Layer</w:t>
       </w:r>
       <w:r>
         <w:t>.</w:t>
@@ -2094,13 +2407,8 @@
         </w:numPr>
         <w:ind w:left="1080"/>
       </w:pPr>
-      <w:proofErr w:type="spellStart"/>
-      <w:r>
-        <w:t>GetaStaff</w:t>
-      </w:r>
-      <w:proofErr w:type="spellEnd"/>
-      <w:r>
-        <w:t xml:space="preserve">(): </w:t>
+      <w:r>
+        <w:t xml:space="preserve">GetaStaff(): </w:t>
       </w:r>
       <w:r>
         <w:t>Search information of a staff</w:t>
@@ -2134,13 +2442,8 @@
         </w:numPr>
         <w:ind w:left="1080"/>
       </w:pPr>
-      <w:proofErr w:type="spellStart"/>
-      <w:r>
-        <w:t>GetallSatff</w:t>
-      </w:r>
-      <w:proofErr w:type="spellEnd"/>
-      <w:r>
-        <w:t>(): Search information all staff</w:t>
+      <w:r>
+        <w:t>GetallSatff(): Search information all staff</w:t>
       </w:r>
       <w:r>
         <w:t>.</w:t>
@@ -2164,13 +2467,8 @@
         </w:numPr>
         <w:ind w:left="1080"/>
       </w:pPr>
-      <w:proofErr w:type="spellStart"/>
-      <w:r>
-        <w:t>GetaProduct</w:t>
-      </w:r>
-      <w:proofErr w:type="spellEnd"/>
-      <w:r>
-        <w:t>():</w:t>
+      <w:r>
+        <w:t>GetaProduct():</w:t>
       </w:r>
       <w:r>
         <w:t xml:space="preserve"> Search information a product in store</w:t>
@@ -2201,13 +2499,8 @@
         </w:numPr>
         <w:ind w:left="1080"/>
       </w:pPr>
-      <w:proofErr w:type="spellStart"/>
-      <w:r>
-        <w:t>GetallProduct</w:t>
-      </w:r>
-      <w:proofErr w:type="spellEnd"/>
-      <w:r>
-        <w:t>():</w:t>
+      <w:r>
+        <w:t>GetallProduct():</w:t>
       </w:r>
       <w:r>
         <w:t xml:space="preserve"> Search information of all product</w:t>
@@ -2234,13 +2527,8 @@
         </w:numPr>
         <w:ind w:left="1080"/>
       </w:pPr>
-      <w:proofErr w:type="spellStart"/>
-      <w:r>
-        <w:t>GetaMember</w:t>
-      </w:r>
-      <w:proofErr w:type="spellEnd"/>
-      <w:r>
-        <w:t>():</w:t>
+      <w:r>
+        <w:t>GetaMember():</w:t>
       </w:r>
       <w:r>
         <w:t xml:space="preserve"> Search information a member(customer)</w:t>
@@ -2273,13 +2561,8 @@
         </w:numPr>
         <w:ind w:left="1080"/>
       </w:pPr>
-      <w:proofErr w:type="spellStart"/>
-      <w:r>
-        <w:t>GetallMember</w:t>
-      </w:r>
-      <w:proofErr w:type="spellEnd"/>
-      <w:r>
-        <w:t>():</w:t>
+      <w:r>
+        <w:t>GetallMember():</w:t>
       </w:r>
       <w:r>
         <w:t xml:space="preserve"> Search information all member(customer)</w:t>
@@ -2303,13 +2586,8 @@
         </w:numPr>
         <w:ind w:left="1080"/>
       </w:pPr>
-      <w:proofErr w:type="spellStart"/>
-      <w:r>
-        <w:t>GetallProductinWarehouse</w:t>
-      </w:r>
-      <w:proofErr w:type="spellEnd"/>
-      <w:r>
-        <w:t>():</w:t>
+      <w:r>
+        <w:t>GetallProductinWarehouse():</w:t>
       </w:r>
       <w:r>
         <w:t xml:space="preserve"> Search information of all product which in Warehouse.</w:t>
@@ -2333,13 +2611,8 @@
         </w:numPr>
         <w:ind w:left="1080"/>
       </w:pPr>
-      <w:proofErr w:type="spellStart"/>
-      <w:r>
-        <w:t>GetaBill</w:t>
-      </w:r>
-      <w:proofErr w:type="spellEnd"/>
-      <w:r>
-        <w:t>():</w:t>
+      <w:r>
+        <w:t>GetaBill():</w:t>
       </w:r>
       <w:r>
         <w:t xml:space="preserve"> Search information a bill</w:t>
@@ -2372,14 +2645,9 @@
         </w:numPr>
         <w:ind w:left="1080"/>
       </w:pPr>
-      <w:proofErr w:type="spellStart"/>
       <w:r>
         <w:lastRenderedPageBreak/>
-        <w:t>GetallBill</w:t>
-      </w:r>
-      <w:proofErr w:type="spellEnd"/>
-      <w:r>
-        <w:t>():</w:t>
+        <w:t>GetallBill():</w:t>
       </w:r>
       <w:r>
         <w:t xml:space="preserve"> Search information of all bill</w:t>
@@ -2403,13 +2671,8 @@
         </w:numPr>
         <w:ind w:left="1080"/>
       </w:pPr>
-      <w:proofErr w:type="spellStart"/>
-      <w:r>
-        <w:t>AddaProduct</w:t>
-      </w:r>
-      <w:proofErr w:type="spellEnd"/>
-      <w:r>
-        <w:t>():</w:t>
+      <w:r>
+        <w:t>AddaProduct():</w:t>
       </w:r>
       <w:r>
         <w:t xml:space="preserve"> Add a new  product into store</w:t>
@@ -2443,13 +2706,8 @@
         </w:numPr>
         <w:ind w:left="1080"/>
       </w:pPr>
-      <w:proofErr w:type="spellStart"/>
-      <w:r>
-        <w:t>AddaBill</w:t>
-      </w:r>
-      <w:proofErr w:type="spellEnd"/>
-      <w:r>
-        <w:t>():</w:t>
+      <w:r>
+        <w:t>AddaBill():</w:t>
       </w:r>
       <w:r>
         <w:t xml:space="preserve"> Add a new bill</w:t>
@@ -2477,13 +2735,8 @@
         </w:numPr>
         <w:ind w:left="1080"/>
       </w:pPr>
-      <w:proofErr w:type="spellStart"/>
-      <w:r>
-        <w:t>AddaStaff</w:t>
-      </w:r>
-      <w:proofErr w:type="spellEnd"/>
-      <w:r>
-        <w:t>():</w:t>
+      <w:r>
+        <w:t>AddaStaff():</w:t>
       </w:r>
       <w:r>
         <w:t xml:space="preserve"> Add a new staff</w:t>
@@ -2516,13 +2769,8 @@
         </w:numPr>
         <w:ind w:left="1080"/>
       </w:pPr>
-      <w:proofErr w:type="spellStart"/>
-      <w:r>
-        <w:t>RemoveaStaff</w:t>
-      </w:r>
-      <w:proofErr w:type="spellEnd"/>
-      <w:r>
-        <w:t>():</w:t>
+      <w:r>
+        <w:t>RemoveaStaff():</w:t>
       </w:r>
       <w:r>
         <w:t xml:space="preserve"> Delete a staff</w:t>
@@ -2555,13 +2803,8 @@
         </w:numPr>
         <w:ind w:left="1080"/>
       </w:pPr>
-      <w:proofErr w:type="spellStart"/>
-      <w:r>
-        <w:t>UpdateaProductStock</w:t>
-      </w:r>
-      <w:proofErr w:type="spellEnd"/>
-      <w:r>
-        <w:t>(): Edit, update information of product</w:t>
+      <w:r>
+        <w:t>UpdateaProductStock(): Edit, update information of product</w:t>
       </w:r>
     </w:p>
     <w:p>
@@ -2591,13 +2834,8 @@
         </w:numPr>
         <w:ind w:left="1080"/>
       </w:pPr>
-      <w:proofErr w:type="spellStart"/>
-      <w:r>
-        <w:t>UpdateaMemberPoint</w:t>
-      </w:r>
-      <w:proofErr w:type="spellEnd"/>
-      <w:r>
-        <w:t>(): Edit, update point of a member</w:t>
+      <w:r>
+        <w:t>UpdateaMemberPoint(): Edit, update point of a member</w:t>
       </w:r>
     </w:p>
     <w:p>
@@ -2627,13 +2865,8 @@
         </w:numPr>
         <w:ind w:left="1080"/>
       </w:pPr>
-      <w:proofErr w:type="spellStart"/>
-      <w:r>
-        <w:t>UpdatePass</w:t>
-      </w:r>
-      <w:proofErr w:type="spellEnd"/>
-      <w:r>
-        <w:t xml:space="preserve">(): </w:t>
+      <w:r>
+        <w:t xml:space="preserve">UpdatePass(): </w:t>
       </w:r>
       <w:r>
         <w:t>all type of user can u</w:t>
@@ -2665,8 +2898,6 @@
       <w:r>
         <w:t>+For staff: update owner password.</w:t>
       </w:r>
-      <w:bookmarkStart w:id="8" w:name="_GoBack"/>
-      <w:bookmarkEnd w:id="8"/>
       <w:r>
         <w:br/>
         <w:t>+For manager: update owner password and other password of remain type of user.</w:t>
@@ -3422,15 +3653,7 @@
         </w:tcPr>
         <w:p>
           <w:r>
-            <w:t xml:space="preserve">  Date:  &lt;dd/mmm/</w:t>
-          </w:r>
-          <w:proofErr w:type="spellStart"/>
-          <w:r>
-            <w:t>yy</w:t>
-          </w:r>
-          <w:proofErr w:type="spellEnd"/>
-          <w:r>
-            <w:t>&gt;</w:t>
+            <w:t xml:space="preserve">  Date:  &lt;dd/mmm/yy&gt;</w:t>
           </w:r>
         </w:p>
       </w:tc>
@@ -6257,7 +6480,7 @@
 </file>
 
 <file path=customXml/itemProps1.xml><?xml version="1.0" encoding="utf-8"?>
-<ds:datastoreItem xmlns:ds="http://schemas.openxmlformats.org/officeDocument/2006/customXml" ds:itemID="{5649C3C1-8592-4F2B-B4C7-BC01BBBD6594}">
+<ds:datastoreItem xmlns:ds="http://schemas.openxmlformats.org/officeDocument/2006/customXml" ds:itemID="{AD1FE9D5-77A3-4F6A-AA2F-A77A311814F8}">
   <ds:schemaRefs>
     <ds:schemaRef ds:uri="http://schemas.openxmlformats.org/officeDocument/2006/bibliography"/>
   </ds:schemaRefs>

</xml_diff>

<commit_message>
Them model attributes vao model class diagram
</commit_message>
<xml_diff>
--- a/PA3/rup_sad.docx
+++ b/PA3/rup_sad.docx
@@ -28,11 +28,21 @@
         <w:pStyle w:val="Title"/>
         <w:jc w:val="right"/>
       </w:pPr>
-      <w:fldSimple w:instr=" TITLE  \* MERGEFORMAT ">
-        <w:r>
-          <w:t>Software Architecture Document</w:t>
-        </w:r>
-      </w:fldSimple>
+      <w:r>
+        <w:fldChar w:fldCharType="begin"/>
+      </w:r>
+      <w:r>
+        <w:instrText xml:space="preserve"> TITLE  \* MERGEFORMAT </w:instrText>
+      </w:r>
+      <w:r>
+        <w:fldChar w:fldCharType="separate"/>
+      </w:r>
+      <w:r>
+        <w:t>Software Architecture Document</w:t>
+      </w:r>
+      <w:r>
+        <w:fldChar w:fldCharType="end"/>
+      </w:r>
     </w:p>
     <w:p>
       <w:pPr>
@@ -1100,11 +1110,22 @@
       <w:r>
         <w:br w:type="page"/>
       </w:r>
-      <w:fldSimple w:instr=" TITLE  \* MERGEFORMAT ">
-        <w:r>
-          <w:t>Software Architecture Document</w:t>
-        </w:r>
-      </w:fldSimple>
+      <w:r>
+        <w:lastRenderedPageBreak/>
+        <w:fldChar w:fldCharType="begin"/>
+      </w:r>
+      <w:r>
+        <w:instrText xml:space="preserve"> TITLE  \* MERGEFORMAT </w:instrText>
+      </w:r>
+      <w:r>
+        <w:fldChar w:fldCharType="separate"/>
+      </w:r>
+      <w:r>
+        <w:t>Software Architecture Document</w:t>
+      </w:r>
+      <w:r>
+        <w:fldChar w:fldCharType="end"/>
+      </w:r>
       <w:r>
         <w:t xml:space="preserve"> </w:t>
       </w:r>
@@ -1174,7 +1195,15 @@
         <w:pStyle w:val="InfoBlue"/>
       </w:pPr>
       <w:r>
-        <w:t>[This section describes the software requirements and objectives that have some significant impact on the architecture; for example, safety, security, privacy, use of an off-the-shelf product, portability, distribution, and reuse. It also captures the special constraints that may apply: design and implementation strategy, development tools, team structure, schedule, legacy code, and so on.]</w:t>
+        <w:t xml:space="preserve">[This section describes the software requirements and objectives that have some significant impact on the architecture; for example, safety, security, privacy, use of an off-the-shelf product, portability, distribution, and reuse. It also captures the special constraints that may </w:t>
+      </w:r>
+      <w:proofErr w:type="gramStart"/>
+      <w:r>
+        <w:t>apply:</w:t>
+      </w:r>
+      <w:proofErr w:type="gramEnd"/>
+      <w:r>
+        <w:t xml:space="preserve"> design and implementation strategy, development tools, team structure, schedule, legacy code, and so on.]</w:t>
       </w:r>
     </w:p>
     <w:p>
@@ -1226,7 +1255,15 @@
         <w:pStyle w:val="BodyText"/>
       </w:pPr>
       <w:r>
-        <w:t xml:space="preserve">The logical view of the Convenience Store Sale Management Software follow the </w:t>
+        <w:t xml:space="preserve">The logical view of the Convenience Store Sale Management Software </w:t>
+      </w:r>
+      <w:proofErr w:type="gramStart"/>
+      <w:r>
+        <w:t>follow</w:t>
+      </w:r>
+      <w:proofErr w:type="gramEnd"/>
+      <w:r>
+        <w:t xml:space="preserve"> the </w:t>
       </w:r>
       <w:r>
         <w:t>layered</w:t>
@@ -1360,14 +1397,30 @@
           <w:color w:val="000000"/>
           <w:shd w:val="clear" w:color="auto" w:fill="FFFFFF"/>
         </w:rPr>
-        <w:t xml:space="preserve"> logic processing. It p</w:t>
-      </w:r>
+        <w:t xml:space="preserve"> logic processing. It </w:t>
+      </w:r>
+      <w:proofErr w:type="gramStart"/>
       <w:r>
         <w:rPr>
           <w:color w:val="000000"/>
           <w:shd w:val="clear" w:color="auto" w:fill="FFFFFF"/>
         </w:rPr>
-        <w:t>rocess user input from</w:t>
+        <w:t>p</w:t>
+      </w:r>
+      <w:r>
+        <w:rPr>
+          <w:color w:val="000000"/>
+          <w:shd w:val="clear" w:color="auto" w:fill="FFFFFF"/>
+        </w:rPr>
+        <w:t>rocess</w:t>
+      </w:r>
+      <w:proofErr w:type="gramEnd"/>
+      <w:r>
+        <w:rPr>
+          <w:color w:val="000000"/>
+          <w:shd w:val="clear" w:color="auto" w:fill="FFFFFF"/>
+        </w:rPr>
+        <w:t xml:space="preserve"> user input from</w:t>
       </w:r>
       <w:r>
         <w:rPr>
@@ -1429,7 +1482,23 @@
         <w:t>data base</w:t>
       </w:r>
       <w:r>
-        <w:t>. It receive the statement from the Business Logic Layer and access to the data base toget the data. Transfer the data get from the data base to the Business Logic Layer</w:t>
+        <w:t xml:space="preserve">. It </w:t>
+      </w:r>
+      <w:proofErr w:type="gramStart"/>
+      <w:r>
+        <w:t>receive</w:t>
+      </w:r>
+      <w:proofErr w:type="gramEnd"/>
+      <w:r>
+        <w:t xml:space="preserve"> the statement from the Business Logic Layer and access to the data base </w:t>
+      </w:r>
+      <w:proofErr w:type="spellStart"/>
+      <w:r>
+        <w:t>toget</w:t>
+      </w:r>
+      <w:proofErr w:type="spellEnd"/>
+      <w:r>
+        <w:t xml:space="preserve"> the data. Transfer the data get from the data base to the Business Logic Layer</w:t>
       </w:r>
       <w:r>
         <w:t>.</w:t>
@@ -1570,10 +1639,10 @@
           <w:noProof/>
         </w:rPr>
         <w:drawing>
-          <wp:inline distT="0" distB="0" distL="0" distR="0" wp14:anchorId="65BF600E" wp14:editId="60ABCC68">
-            <wp:extent cx="6896735" cy="3800724"/>
-            <wp:effectExtent l="0" t="0" r="0" b="9525"/>
-            <wp:docPr id="13" name="Hình ảnh 13"/>
+          <wp:inline distT="0" distB="0" distL="0" distR="0" wp14:anchorId="3643C095" wp14:editId="35867A46">
+            <wp:extent cx="6929120" cy="2976632"/>
+            <wp:effectExtent l="0" t="0" r="5080" b="0"/>
+            <wp:docPr id="2" name="Picture 2"/>
             <wp:cNvGraphicFramePr>
               <a:graphicFrameLocks xmlns:a="http://schemas.openxmlformats.org/drawingml/2006/main" noChangeAspect="1"/>
             </wp:cNvGraphicFramePr>
@@ -1581,39 +1650,29 @@
               <a:graphicData uri="http://schemas.openxmlformats.org/drawingml/2006/picture">
                 <pic:pic xmlns:pic="http://schemas.openxmlformats.org/drawingml/2006/picture">
                   <pic:nvPicPr>
-                    <pic:cNvPr id="0" name="Picture 7"/>
-                    <pic:cNvPicPr>
-                      <a:picLocks noChangeAspect="1" noChangeArrowheads="1"/>
-                    </pic:cNvPicPr>
+                    <pic:cNvPr id="2" name="UIL-class-diagram.png"/>
+                    <pic:cNvPicPr/>
                   </pic:nvPicPr>
-                  <pic:blipFill rotWithShape="1">
-                    <a:blip r:embed="rId9">
+                  <pic:blipFill>
+                    <a:blip r:embed="rId9" cstate="print">
                       <a:extLst>
                         <a:ext uri="{28A0092B-C50C-407E-A947-70E740481C1C}">
                           <a14:useLocalDpi xmlns:a14="http://schemas.microsoft.com/office/drawing/2010/main" val="0"/>
                         </a:ext>
                       </a:extLst>
                     </a:blip>
-                    <a:srcRect t="4332" r="14712"/>
-                    <a:stretch/>
+                    <a:stretch>
+                      <a:fillRect/>
+                    </a:stretch>
                   </pic:blipFill>
-                  <pic:spPr bwMode="auto">
+                  <pic:spPr>
                     <a:xfrm>
                       <a:off x="0" y="0"/>
-                      <a:ext cx="6956205" cy="3833497"/>
+                      <a:ext cx="6940190" cy="2981388"/>
                     </a:xfrm>
                     <a:prstGeom prst="rect">
                       <a:avLst/>
                     </a:prstGeom>
-                    <a:noFill/>
-                    <a:ln>
-                      <a:noFill/>
-                    </a:ln>
-                    <a:extLst>
-                      <a:ext uri="{53640926-AAD7-44D8-BBD7-CCE9431645EC}">
-                        <a14:shadowObscured xmlns:a14="http://schemas.microsoft.com/office/drawing/2010/main"/>
-                      </a:ext>
-                    </a:extLst>
                   </pic:spPr>
                 </pic:pic>
               </a:graphicData>
@@ -1621,6 +1680,8 @@
           </wp:inline>
         </w:drawing>
       </w:r>
+      <w:bookmarkStart w:id="6" w:name="_GoBack"/>
+      <w:bookmarkEnd w:id="6"/>
     </w:p>
     <w:p>
       <w:pPr>
@@ -1655,8 +1716,13 @@
         </w:tabs>
         <w:ind w:left="1080"/>
       </w:pPr>
-      <w:r>
-        <w:t>ChangePassword class: Change password screen, supports all users changing password.</w:t>
+      <w:proofErr w:type="spellStart"/>
+      <w:r>
+        <w:t>ChangePassword</w:t>
+      </w:r>
+      <w:proofErr w:type="spellEnd"/>
+      <w:r>
+        <w:t xml:space="preserve"> class: Change password screen, supports all users changing password.</w:t>
       </w:r>
     </w:p>
     <w:p>
@@ -1671,8 +1737,13 @@
         </w:tabs>
         <w:ind w:left="1080"/>
       </w:pPr>
-      <w:r>
-        <w:t>MainMenu class: Abstract class</w:t>
+      <w:proofErr w:type="spellStart"/>
+      <w:r>
+        <w:t>MainMenu</w:t>
+      </w:r>
+      <w:proofErr w:type="spellEnd"/>
+      <w:r>
+        <w:t xml:space="preserve"> class: Abstract class</w:t>
       </w:r>
       <w:r>
         <w:t>es</w:t>
@@ -1693,8 +1764,29 @@
         </w:tabs>
         <w:ind w:left="1080"/>
       </w:pPr>
-      <w:r>
-        <w:t xml:space="preserve">StaffMenu class, WarehouseStaffMenu, AdministratorMenu: Main menu screen for </w:t>
+      <w:proofErr w:type="spellStart"/>
+      <w:r>
+        <w:t>StaffMenu</w:t>
+      </w:r>
+      <w:proofErr w:type="spellEnd"/>
+      <w:r>
+        <w:t xml:space="preserve"> class, </w:t>
+      </w:r>
+      <w:proofErr w:type="spellStart"/>
+      <w:r>
+        <w:t>WarehouseStaffMenu</w:t>
+      </w:r>
+      <w:proofErr w:type="spellEnd"/>
+      <w:r>
+        <w:t xml:space="preserve">, </w:t>
+      </w:r>
+      <w:proofErr w:type="spellStart"/>
+      <w:r>
+        <w:t>AdministratorMenu</w:t>
+      </w:r>
+      <w:proofErr w:type="spellEnd"/>
+      <w:r>
+        <w:t xml:space="preserve">: Main menu screen for </w:t>
       </w:r>
       <w:r>
         <w:t xml:space="preserve">each type of </w:t>
@@ -1721,8 +1813,13 @@
         </w:tabs>
         <w:ind w:left="1080"/>
       </w:pPr>
-      <w:r>
-        <w:t>BillMenu class: Menu displays for staffs and administrator all action can do on the bills.</w:t>
+      <w:proofErr w:type="spellStart"/>
+      <w:r>
+        <w:t>BillMenu</w:t>
+      </w:r>
+      <w:proofErr w:type="spellEnd"/>
+      <w:r>
+        <w:t xml:space="preserve"> class: Menu displays for staffs and administrator all action can do on the bills.</w:t>
       </w:r>
     </w:p>
     <w:p>
@@ -1737,8 +1834,13 @@
         </w:tabs>
         <w:ind w:left="1080"/>
       </w:pPr>
-      <w:r>
-        <w:t>ProductMenu class: Displays screen support search and watch product information</w:t>
+      <w:proofErr w:type="spellStart"/>
+      <w:r>
+        <w:t>ProductMenu</w:t>
+      </w:r>
+      <w:proofErr w:type="spellEnd"/>
+      <w:r>
+        <w:t xml:space="preserve"> class: Displays screen support search and watch product information</w:t>
       </w:r>
       <w:r>
         <w:t xml:space="preserve"> for all user</w:t>
@@ -1759,8 +1861,13 @@
         </w:tabs>
         <w:ind w:left="1080"/>
       </w:pPr>
-      <w:r>
-        <w:t>InventoryMenu class: Display screen supports warehouse staff</w:t>
+      <w:proofErr w:type="spellStart"/>
+      <w:r>
+        <w:t>InventoryMenu</w:t>
+      </w:r>
+      <w:proofErr w:type="spellEnd"/>
+      <w:r>
+        <w:t xml:space="preserve"> class: Display screen supports warehouse staff</w:t>
       </w:r>
       <w:r>
         <w:t xml:space="preserve"> choose to check inventory, to import or to export product.</w:t>
@@ -1778,8 +1885,13 @@
         </w:tabs>
         <w:ind w:left="1080"/>
       </w:pPr>
-      <w:r>
-        <w:t>StaffMenu: Displays screen support administrator to add a staff, remove a staff or search for a staff.</w:t>
+      <w:proofErr w:type="spellStart"/>
+      <w:r>
+        <w:t>StaffMenu</w:t>
+      </w:r>
+      <w:proofErr w:type="spellEnd"/>
+      <w:r>
+        <w:t>: Displays screen support administrator to add a staff, remove a staff or search for a staff.</w:t>
       </w:r>
     </w:p>
     <w:p>
@@ -1794,14 +1906,27 @@
         </w:tabs>
         <w:ind w:left="1080"/>
       </w:pPr>
-      <w:r>
-        <w:t xml:space="preserve">StatisticMenu: </w:t>
+      <w:proofErr w:type="spellStart"/>
+      <w:r>
+        <w:t>StatisticMenu</w:t>
+      </w:r>
+      <w:proofErr w:type="spellEnd"/>
+      <w:r>
+        <w:t xml:space="preserve">: </w:t>
       </w:r>
       <w:r>
         <w:t>Dis</w:t>
       </w:r>
       <w:r>
-        <w:t>plays screen support administrator to make statistic report in many type.</w:t>
+        <w:t xml:space="preserve">plays screen support administrator to make statistic report in many </w:t>
+      </w:r>
+      <w:proofErr w:type="gramStart"/>
+      <w:r>
+        <w:t>type</w:t>
+      </w:r>
+      <w:proofErr w:type="gramEnd"/>
+      <w:r>
+        <w:t>.</w:t>
       </w:r>
     </w:p>
     <w:p>
@@ -1823,14 +1948,14 @@
       <w:pPr>
         <w:pStyle w:val="Heading2"/>
       </w:pPr>
-      <w:bookmarkStart w:id="6" w:name="_Toc25959507"/>
+      <w:bookmarkStart w:id="7" w:name="_Toc25959507"/>
       <w:r>
         <w:t xml:space="preserve">Component: </w:t>
       </w:r>
       <w:r>
         <w:t>Business Logic Layer</w:t>
       </w:r>
-      <w:bookmarkEnd w:id="6"/>
+      <w:bookmarkEnd w:id="7"/>
     </w:p>
     <w:p>
       <w:pPr>
@@ -1913,8 +2038,18 @@
         </w:numPr>
         <w:ind w:left="1080"/>
       </w:pPr>
-      <w:r>
-        <w:t>CheckLogin(): Check if username and password user input is right</w:t>
+      <w:proofErr w:type="spellStart"/>
+      <w:proofErr w:type="gramStart"/>
+      <w:r>
+        <w:t>CheckLogin</w:t>
+      </w:r>
+      <w:proofErr w:type="spellEnd"/>
+      <w:r>
+        <w:t>(</w:t>
+      </w:r>
+      <w:proofErr w:type="gramEnd"/>
+      <w:r>
+        <w:t>): Check if username and password user input is right</w:t>
       </w:r>
     </w:p>
     <w:p>
@@ -1926,8 +2061,18 @@
         </w:numPr>
         <w:ind w:left="1080"/>
       </w:pPr>
-      <w:r>
-        <w:t xml:space="preserve">CheckMember(): Check if ID Member is exists </w:t>
+      <w:proofErr w:type="spellStart"/>
+      <w:proofErr w:type="gramStart"/>
+      <w:r>
+        <w:t>CheckMember</w:t>
+      </w:r>
+      <w:proofErr w:type="spellEnd"/>
+      <w:r>
+        <w:t>(</w:t>
+      </w:r>
+      <w:proofErr w:type="gramEnd"/>
+      <w:r>
+        <w:t xml:space="preserve">): Check if ID Member is exists </w:t>
       </w:r>
     </w:p>
     <w:p>
@@ -1939,8 +2084,18 @@
         </w:numPr>
         <w:ind w:left="1080"/>
       </w:pPr>
-      <w:r>
-        <w:t>CheckBill(): Check if ID Bill is exists</w:t>
+      <w:proofErr w:type="spellStart"/>
+      <w:proofErr w:type="gramStart"/>
+      <w:r>
+        <w:t>CheckBill</w:t>
+      </w:r>
+      <w:proofErr w:type="spellEnd"/>
+      <w:r>
+        <w:t>(</w:t>
+      </w:r>
+      <w:proofErr w:type="gramEnd"/>
+      <w:r>
+        <w:t>): Check if ID Bill is exists</w:t>
       </w:r>
     </w:p>
     <w:p>
@@ -1952,8 +2107,18 @@
         </w:numPr>
         <w:ind w:left="1080"/>
       </w:pPr>
-      <w:r>
-        <w:t>CheckProduct(): Check if ID Product is exists</w:t>
+      <w:proofErr w:type="spellStart"/>
+      <w:proofErr w:type="gramStart"/>
+      <w:r>
+        <w:t>CheckProduct</w:t>
+      </w:r>
+      <w:proofErr w:type="spellEnd"/>
+      <w:r>
+        <w:t>(</w:t>
+      </w:r>
+      <w:proofErr w:type="gramEnd"/>
+      <w:r>
+        <w:t>): Check if ID Product is exists</w:t>
       </w:r>
     </w:p>
     <w:p>
@@ -1965,8 +2130,18 @@
         </w:numPr>
         <w:ind w:left="1080"/>
       </w:pPr>
-      <w:r>
-        <w:t>CheckStaff(): Check if ID Staff is exists</w:t>
+      <w:proofErr w:type="spellStart"/>
+      <w:proofErr w:type="gramStart"/>
+      <w:r>
+        <w:t>CheckStaff</w:t>
+      </w:r>
+      <w:proofErr w:type="spellEnd"/>
+      <w:r>
+        <w:t>(</w:t>
+      </w:r>
+      <w:proofErr w:type="gramEnd"/>
+      <w:r>
+        <w:t>): Check if ID Staff is exists</w:t>
       </w:r>
     </w:p>
     <w:p>
@@ -1978,8 +2153,18 @@
         </w:numPr>
         <w:ind w:left="1080"/>
       </w:pPr>
-      <w:r>
-        <w:t>SearchMember(): Find member based on ID Member user input, if it exists, return information of this member, else show notice to user</w:t>
+      <w:proofErr w:type="spellStart"/>
+      <w:proofErr w:type="gramStart"/>
+      <w:r>
+        <w:t>SearchMember</w:t>
+      </w:r>
+      <w:proofErr w:type="spellEnd"/>
+      <w:r>
+        <w:t>(</w:t>
+      </w:r>
+      <w:proofErr w:type="gramEnd"/>
+      <w:r>
+        <w:t>): Find member based on ID Member user input, if it exists, return information of this member, else show notice to user</w:t>
       </w:r>
     </w:p>
     <w:p>
@@ -1991,38 +2176,18 @@
         </w:numPr>
         <w:ind w:left="1080"/>
       </w:pPr>
-      <w:r>
-        <w:t xml:space="preserve">SearchBill(): </w:t>
-      </w:r>
-      <w:r>
-        <w:t xml:space="preserve">Find </w:t>
-      </w:r>
-      <w:r>
-        <w:t>bill</w:t>
-      </w:r>
-      <w:r>
-        <w:t xml:space="preserve"> based on ID </w:t>
-      </w:r>
-      <w:r>
-        <w:t>Bill</w:t>
-      </w:r>
-      <w:r>
-        <w:t xml:space="preserve"> </w:t>
-      </w:r>
-      <w:r>
-        <w:t>staff</w:t>
-      </w:r>
-      <w:r>
-        <w:t xml:space="preserve"> input, if it exists, return information of this </w:t>
-      </w:r>
-      <w:r>
-        <w:t>bill</w:t>
-      </w:r>
-      <w:r>
-        <w:t xml:space="preserve">, else show notice to </w:t>
-      </w:r>
-      <w:r>
-        <w:t>staff</w:t>
+      <w:proofErr w:type="spellStart"/>
+      <w:proofErr w:type="gramStart"/>
+      <w:r>
+        <w:t>SearchBill</w:t>
+      </w:r>
+      <w:proofErr w:type="spellEnd"/>
+      <w:r>
+        <w:t>(</w:t>
+      </w:r>
+      <w:proofErr w:type="gramEnd"/>
+      <w:r>
+        <w:t>): Find bill based on ID Bill staff input, if it exists, return information of this bill, else show notice to staff</w:t>
       </w:r>
     </w:p>
     <w:p>
@@ -2034,38 +2199,24 @@
         </w:numPr>
         <w:ind w:left="1080"/>
       </w:pPr>
-      <w:r>
-        <w:t xml:space="preserve">SeachProduct(): </w:t>
-      </w:r>
-      <w:r>
-        <w:t xml:space="preserve">Find </w:t>
-      </w:r>
-      <w:r>
-        <w:t>product</w:t>
-      </w:r>
-      <w:r>
-        <w:t xml:space="preserve"> based on ID </w:t>
-      </w:r>
-      <w:r>
-        <w:t>Product</w:t>
-      </w:r>
-      <w:r>
-        <w:t xml:space="preserve"> </w:t>
+      <w:proofErr w:type="spellStart"/>
+      <w:proofErr w:type="gramStart"/>
+      <w:r>
+        <w:t>SeachProduct</w:t>
+      </w:r>
+      <w:proofErr w:type="spellEnd"/>
+      <w:r>
+        <w:t>(</w:t>
+      </w:r>
+      <w:proofErr w:type="gramEnd"/>
+      <w:r>
+        <w:t xml:space="preserve">): Find product based on ID Product </w:t>
       </w:r>
       <w:r>
         <w:t>staff</w:t>
       </w:r>
       <w:r>
-        <w:t xml:space="preserve"> input, if it exists, return information of this </w:t>
-      </w:r>
-      <w:r>
-        <w:t>product</w:t>
-      </w:r>
-      <w:r>
-        <w:t xml:space="preserve">, else show notice to </w:t>
-      </w:r>
-      <w:r>
-        <w:t>staff</w:t>
+        <w:t xml:space="preserve"> input, if it exists, return information of this product, else show notice to staff</w:t>
       </w:r>
     </w:p>
     <w:p>
@@ -2077,38 +2228,18 @@
         </w:numPr>
         <w:ind w:left="1080"/>
       </w:pPr>
-      <w:r>
-        <w:t xml:space="preserve">SearchStaff(): </w:t>
-      </w:r>
-      <w:r>
-        <w:t xml:space="preserve">Find </w:t>
-      </w:r>
-      <w:r>
-        <w:t>staff</w:t>
-      </w:r>
-      <w:r>
-        <w:t xml:space="preserve"> based on ID </w:t>
-      </w:r>
-      <w:r>
-        <w:t>staff</w:t>
-      </w:r>
-      <w:r>
-        <w:t xml:space="preserve"> </w:t>
-      </w:r>
-      <w:r>
-        <w:t>manager</w:t>
-      </w:r>
-      <w:r>
-        <w:t xml:space="preserve"> input, if it exists, return information of this </w:t>
-      </w:r>
-      <w:r>
-        <w:t>staff</w:t>
-      </w:r>
-      <w:r>
-        <w:t xml:space="preserve">, else show notice to </w:t>
-      </w:r>
-      <w:r>
-        <w:t>manager</w:t>
+      <w:proofErr w:type="spellStart"/>
+      <w:proofErr w:type="gramStart"/>
+      <w:r>
+        <w:t>SearchStaff</w:t>
+      </w:r>
+      <w:proofErr w:type="spellEnd"/>
+      <w:r>
+        <w:t>(</w:t>
+      </w:r>
+      <w:proofErr w:type="gramEnd"/>
+      <w:r>
+        <w:t>): Find staff based on ID staff manager input, if it exists, return information of this staff, else show notice to manager</w:t>
       </w:r>
     </w:p>
     <w:p>
@@ -2120,8 +2251,18 @@
         </w:numPr>
         <w:ind w:left="1080"/>
       </w:pPr>
-      <w:r>
-        <w:t>StatisticProduct(): check amount of product in store/warehouse</w:t>
+      <w:proofErr w:type="spellStart"/>
+      <w:proofErr w:type="gramStart"/>
+      <w:r>
+        <w:t>StatisticProduct</w:t>
+      </w:r>
+      <w:proofErr w:type="spellEnd"/>
+      <w:r>
+        <w:t>(</w:t>
+      </w:r>
+      <w:proofErr w:type="gramEnd"/>
+      <w:r>
+        <w:t>): check amount of product in store/warehouse</w:t>
       </w:r>
     </w:p>
     <w:p>
@@ -2133,8 +2274,18 @@
         </w:numPr>
         <w:ind w:left="1080"/>
       </w:pPr>
-      <w:r>
-        <w:t>StatisticProductType(): check amount of type product in store/warehouse</w:t>
+      <w:proofErr w:type="spellStart"/>
+      <w:proofErr w:type="gramStart"/>
+      <w:r>
+        <w:t>StatisticProductType</w:t>
+      </w:r>
+      <w:proofErr w:type="spellEnd"/>
+      <w:r>
+        <w:t>(</w:t>
+      </w:r>
+      <w:proofErr w:type="gramEnd"/>
+      <w:r>
+        <w:t>): check amount of type product in store/warehouse</w:t>
       </w:r>
     </w:p>
     <w:p>
@@ -2146,8 +2297,18 @@
         </w:numPr>
         <w:ind w:left="1080"/>
       </w:pPr>
-      <w:r>
-        <w:t>StatisticbyTime(): check the statistic of products sold over time</w:t>
+      <w:proofErr w:type="spellStart"/>
+      <w:proofErr w:type="gramStart"/>
+      <w:r>
+        <w:t>StatisticbyTime</w:t>
+      </w:r>
+      <w:proofErr w:type="spellEnd"/>
+      <w:r>
+        <w:t>(</w:t>
+      </w:r>
+      <w:proofErr w:type="gramEnd"/>
+      <w:r>
+        <w:t>): check the statistic of products sold over time</w:t>
       </w:r>
     </w:p>
     <w:p>
@@ -2159,9 +2320,19 @@
         </w:numPr>
         <w:ind w:left="1080"/>
       </w:pPr>
+      <w:proofErr w:type="spellStart"/>
+      <w:proofErr w:type="gramStart"/>
       <w:r>
         <w:lastRenderedPageBreak/>
-        <w:t>StatisticProductManyBuyer(): statistic the products which bought many times</w:t>
+        <w:t>StatisticProductManyBuyer</w:t>
+      </w:r>
+      <w:proofErr w:type="spellEnd"/>
+      <w:r>
+        <w:t>(</w:t>
+      </w:r>
+      <w:proofErr w:type="gramEnd"/>
+      <w:r>
+        <w:t>): statistic the products which bought many times</w:t>
       </w:r>
     </w:p>
     <w:p>
@@ -2173,9 +2344,24 @@
         </w:numPr>
         <w:ind w:left="1080"/>
       </w:pPr>
-      <w:r>
-        <w:t>StatisticProfit(): statistic  revenue from sasles</w:t>
-      </w:r>
+      <w:proofErr w:type="spellStart"/>
+      <w:proofErr w:type="gramStart"/>
+      <w:r>
+        <w:t>StatisticProfit</w:t>
+      </w:r>
+      <w:proofErr w:type="spellEnd"/>
+      <w:r>
+        <w:t>(</w:t>
+      </w:r>
+      <w:proofErr w:type="gramEnd"/>
+      <w:r>
+        <w:t xml:space="preserve">): statistic  revenue from </w:t>
+      </w:r>
+      <w:proofErr w:type="spellStart"/>
+      <w:r>
+        <w:t>sasles</w:t>
+      </w:r>
+      <w:proofErr w:type="spellEnd"/>
     </w:p>
     <w:p>
       <w:pPr>
@@ -2186,8 +2372,18 @@
         </w:numPr>
         <w:ind w:left="1080"/>
       </w:pPr>
-      <w:r>
-        <w:t>StatisticPerMotnYear(): statistic revenue by month of year</w:t>
+      <w:proofErr w:type="spellStart"/>
+      <w:proofErr w:type="gramStart"/>
+      <w:r>
+        <w:t>StatisticPerMotnYear</w:t>
+      </w:r>
+      <w:proofErr w:type="spellEnd"/>
+      <w:r>
+        <w:t>(</w:t>
+      </w:r>
+      <w:proofErr w:type="gramEnd"/>
+      <w:r>
+        <w:t>): statistic revenue by month of year</w:t>
       </w:r>
     </w:p>
     <w:p>
@@ -2199,8 +2395,18 @@
         </w:numPr>
         <w:ind w:left="1080"/>
       </w:pPr>
-      <w:r>
-        <w:t>AddaProducttoBill(): insert a product to bill</w:t>
+      <w:proofErr w:type="spellStart"/>
+      <w:proofErr w:type="gramStart"/>
+      <w:r>
+        <w:t>AddaProducttoBill</w:t>
+      </w:r>
+      <w:proofErr w:type="spellEnd"/>
+      <w:r>
+        <w:t>(</w:t>
+      </w:r>
+      <w:proofErr w:type="gramEnd"/>
+      <w:r>
+        <w:t>): insert a product to bill</w:t>
       </w:r>
     </w:p>
     <w:p>
@@ -2212,8 +2418,18 @@
         </w:numPr>
         <w:ind w:left="1080"/>
       </w:pPr>
-      <w:r>
-        <w:t>AddBill(): insert a bill to system</w:t>
+      <w:proofErr w:type="spellStart"/>
+      <w:proofErr w:type="gramStart"/>
+      <w:r>
+        <w:t>AddBill</w:t>
+      </w:r>
+      <w:proofErr w:type="spellEnd"/>
+      <w:r>
+        <w:t>(</w:t>
+      </w:r>
+      <w:proofErr w:type="gramEnd"/>
+      <w:r>
+        <w:t>): insert a bill to system</w:t>
       </w:r>
     </w:p>
     <w:p>
@@ -2225,8 +2441,18 @@
         </w:numPr>
         <w:ind w:left="1080"/>
       </w:pPr>
-      <w:r>
-        <w:t>ExportaBill(): export a bill to the customer</w:t>
+      <w:proofErr w:type="spellStart"/>
+      <w:proofErr w:type="gramStart"/>
+      <w:r>
+        <w:t>ExportaBill</w:t>
+      </w:r>
+      <w:proofErr w:type="spellEnd"/>
+      <w:r>
+        <w:t>(</w:t>
+      </w:r>
+      <w:proofErr w:type="gramEnd"/>
+      <w:r>
+        <w:t>): export a bill to the customer</w:t>
       </w:r>
     </w:p>
     <w:p>
@@ -2238,8 +2464,18 @@
         </w:numPr>
         <w:ind w:left="1080"/>
       </w:pPr>
-      <w:r>
-        <w:t xml:space="preserve">ImportProduct(): insert product to </w:t>
+      <w:proofErr w:type="spellStart"/>
+      <w:proofErr w:type="gramStart"/>
+      <w:r>
+        <w:t>ImportProduct</w:t>
+      </w:r>
+      <w:proofErr w:type="spellEnd"/>
+      <w:r>
+        <w:t>(</w:t>
+      </w:r>
+      <w:proofErr w:type="gramEnd"/>
+      <w:r>
+        <w:t xml:space="preserve">): insert product to </w:t>
       </w:r>
       <w:r>
         <w:t>warehouse</w:t>
@@ -2254,8 +2490,18 @@
         </w:numPr>
         <w:ind w:left="1080"/>
       </w:pPr>
-      <w:r>
-        <w:t xml:space="preserve">ExportProduct(): insert a product </w:t>
+      <w:proofErr w:type="spellStart"/>
+      <w:proofErr w:type="gramStart"/>
+      <w:r>
+        <w:t>ExportProduct</w:t>
+      </w:r>
+      <w:proofErr w:type="spellEnd"/>
+      <w:r>
+        <w:t>(</w:t>
+      </w:r>
+      <w:proofErr w:type="gramEnd"/>
+      <w:r>
+        <w:t xml:space="preserve">): insert a product </w:t>
       </w:r>
       <w:r>
         <w:t>to store from warehouse</w:t>
@@ -2270,8 +2516,18 @@
         </w:numPr>
         <w:ind w:left="1080"/>
       </w:pPr>
-      <w:r>
-        <w:t xml:space="preserve">AddaStaff(): add a new staff </w:t>
+      <w:proofErr w:type="spellStart"/>
+      <w:proofErr w:type="gramStart"/>
+      <w:r>
+        <w:t>AddaStaff</w:t>
+      </w:r>
+      <w:proofErr w:type="spellEnd"/>
+      <w:r>
+        <w:t>(</w:t>
+      </w:r>
+      <w:proofErr w:type="gramEnd"/>
+      <w:r>
+        <w:t xml:space="preserve">): add a new staff </w:t>
       </w:r>
     </w:p>
     <w:p>
@@ -2283,11 +2539,19 @@
         </w:numPr>
         <w:ind w:left="1080"/>
       </w:pPr>
-      <w:r>
-        <w:t>DeleteStaff(): remove a staff</w:t>
-      </w:r>
-      <w:bookmarkStart w:id="7" w:name="_GoBack"/>
-      <w:bookmarkEnd w:id="7"/>
+      <w:proofErr w:type="spellStart"/>
+      <w:proofErr w:type="gramStart"/>
+      <w:r>
+        <w:t>DeleteStaff</w:t>
+      </w:r>
+      <w:proofErr w:type="spellEnd"/>
+      <w:r>
+        <w:t>(</w:t>
+      </w:r>
+      <w:proofErr w:type="gramEnd"/>
+      <w:r>
+        <w:t>): remove a staff</w:t>
+      </w:r>
     </w:p>
     <w:p>
       <w:pPr>
@@ -2392,7 +2656,15 @@
         <w:t xml:space="preserve"> class: Supports </w:t>
       </w:r>
       <w:r>
-        <w:t>access to the data base to get data insert data, delete data, update data on the databse follow the require from the Business Logic Layer</w:t>
+        <w:t xml:space="preserve">access to the data base to get data insert data, delete data, update data on the </w:t>
+      </w:r>
+      <w:proofErr w:type="spellStart"/>
+      <w:r>
+        <w:t>databse</w:t>
+      </w:r>
+      <w:proofErr w:type="spellEnd"/>
+      <w:r>
+        <w:t xml:space="preserve"> follow the require from the Business Logic Layer</w:t>
       </w:r>
       <w:r>
         <w:t>.</w:t>
@@ -2407,8 +2679,18 @@
         </w:numPr>
         <w:ind w:left="1080"/>
       </w:pPr>
-      <w:r>
-        <w:t xml:space="preserve">GetaStaff(): </w:t>
+      <w:proofErr w:type="spellStart"/>
+      <w:proofErr w:type="gramStart"/>
+      <w:r>
+        <w:t>GetaStaff</w:t>
+      </w:r>
+      <w:proofErr w:type="spellEnd"/>
+      <w:r>
+        <w:t>(</w:t>
+      </w:r>
+      <w:proofErr w:type="gramEnd"/>
+      <w:r>
+        <w:t xml:space="preserve">): </w:t>
       </w:r>
       <w:r>
         <w:t>Search information of a staff</w:t>
@@ -2442,8 +2724,18 @@
         </w:numPr>
         <w:ind w:left="1080"/>
       </w:pPr>
-      <w:r>
-        <w:t>GetallSatff(): Search information all staff</w:t>
+      <w:proofErr w:type="spellStart"/>
+      <w:proofErr w:type="gramStart"/>
+      <w:r>
+        <w:t>GetallSatff</w:t>
+      </w:r>
+      <w:proofErr w:type="spellEnd"/>
+      <w:r>
+        <w:t>(</w:t>
+      </w:r>
+      <w:proofErr w:type="gramEnd"/>
+      <w:r>
+        <w:t>): Search information all staff</w:t>
       </w:r>
       <w:r>
         <w:t>.</w:t>
@@ -2467,8 +2759,18 @@
         </w:numPr>
         <w:ind w:left="1080"/>
       </w:pPr>
-      <w:r>
-        <w:t>GetaProduct():</w:t>
+      <w:proofErr w:type="spellStart"/>
+      <w:proofErr w:type="gramStart"/>
+      <w:r>
+        <w:t>GetaProduct</w:t>
+      </w:r>
+      <w:proofErr w:type="spellEnd"/>
+      <w:r>
+        <w:t>(</w:t>
+      </w:r>
+      <w:proofErr w:type="gramEnd"/>
+      <w:r>
+        <w:t>):</w:t>
       </w:r>
       <w:r>
         <w:t xml:space="preserve"> Search information a product in store</w:t>
@@ -2499,8 +2801,18 @@
         </w:numPr>
         <w:ind w:left="1080"/>
       </w:pPr>
-      <w:r>
-        <w:t>GetallProduct():</w:t>
+      <w:proofErr w:type="spellStart"/>
+      <w:proofErr w:type="gramStart"/>
+      <w:r>
+        <w:t>GetallProduct</w:t>
+      </w:r>
+      <w:proofErr w:type="spellEnd"/>
+      <w:r>
+        <w:t>(</w:t>
+      </w:r>
+      <w:proofErr w:type="gramEnd"/>
+      <w:r>
+        <w:t>):</w:t>
       </w:r>
       <w:r>
         <w:t xml:space="preserve"> Search information of all product</w:t>
@@ -2527,8 +2839,18 @@
         </w:numPr>
         <w:ind w:left="1080"/>
       </w:pPr>
-      <w:r>
-        <w:t>GetaMember():</w:t>
+      <w:proofErr w:type="spellStart"/>
+      <w:proofErr w:type="gramStart"/>
+      <w:r>
+        <w:t>GetaMember</w:t>
+      </w:r>
+      <w:proofErr w:type="spellEnd"/>
+      <w:r>
+        <w:t>(</w:t>
+      </w:r>
+      <w:proofErr w:type="gramEnd"/>
+      <w:r>
+        <w:t>):</w:t>
       </w:r>
       <w:r>
         <w:t xml:space="preserve"> Search information a member(customer)</w:t>
@@ -2561,8 +2883,18 @@
         </w:numPr>
         <w:ind w:left="1080"/>
       </w:pPr>
-      <w:r>
-        <w:t>GetallMember():</w:t>
+      <w:proofErr w:type="spellStart"/>
+      <w:proofErr w:type="gramStart"/>
+      <w:r>
+        <w:t>GetallMember</w:t>
+      </w:r>
+      <w:proofErr w:type="spellEnd"/>
+      <w:r>
+        <w:t>(</w:t>
+      </w:r>
+      <w:proofErr w:type="gramEnd"/>
+      <w:r>
+        <w:t>):</w:t>
       </w:r>
       <w:r>
         <w:t xml:space="preserve"> Search information all member(customer)</w:t>
@@ -2586,8 +2918,18 @@
         </w:numPr>
         <w:ind w:left="1080"/>
       </w:pPr>
-      <w:r>
-        <w:t>GetallProductinWarehouse():</w:t>
+      <w:proofErr w:type="spellStart"/>
+      <w:proofErr w:type="gramStart"/>
+      <w:r>
+        <w:t>GetallProductinWarehouse</w:t>
+      </w:r>
+      <w:proofErr w:type="spellEnd"/>
+      <w:r>
+        <w:t>(</w:t>
+      </w:r>
+      <w:proofErr w:type="gramEnd"/>
+      <w:r>
+        <w:t>):</w:t>
       </w:r>
       <w:r>
         <w:t xml:space="preserve"> Search information of all product which in Warehouse.</w:t>
@@ -2611,8 +2953,18 @@
         </w:numPr>
         <w:ind w:left="1080"/>
       </w:pPr>
-      <w:r>
-        <w:t>GetaBill():</w:t>
+      <w:proofErr w:type="spellStart"/>
+      <w:proofErr w:type="gramStart"/>
+      <w:r>
+        <w:t>GetaBill</w:t>
+      </w:r>
+      <w:proofErr w:type="spellEnd"/>
+      <w:r>
+        <w:t>(</w:t>
+      </w:r>
+      <w:proofErr w:type="gramEnd"/>
+      <w:r>
+        <w:t>):</w:t>
       </w:r>
       <w:r>
         <w:t xml:space="preserve"> Search information a bill</w:t>
@@ -2645,9 +2997,19 @@
         </w:numPr>
         <w:ind w:left="1080"/>
       </w:pPr>
+      <w:proofErr w:type="spellStart"/>
+      <w:proofErr w:type="gramStart"/>
       <w:r>
         <w:lastRenderedPageBreak/>
-        <w:t>GetallBill():</w:t>
+        <w:t>GetallBill</w:t>
+      </w:r>
+      <w:proofErr w:type="spellEnd"/>
+      <w:r>
+        <w:t>(</w:t>
+      </w:r>
+      <w:proofErr w:type="gramEnd"/>
+      <w:r>
+        <w:t>):</w:t>
       </w:r>
       <w:r>
         <w:t xml:space="preserve"> Search information of all bill</w:t>
@@ -2671,8 +3033,18 @@
         </w:numPr>
         <w:ind w:left="1080"/>
       </w:pPr>
-      <w:r>
-        <w:t>AddaProduct():</w:t>
+      <w:proofErr w:type="spellStart"/>
+      <w:proofErr w:type="gramStart"/>
+      <w:r>
+        <w:t>AddaProduct</w:t>
+      </w:r>
+      <w:proofErr w:type="spellEnd"/>
+      <w:r>
+        <w:t>(</w:t>
+      </w:r>
+      <w:proofErr w:type="gramEnd"/>
+      <w:r>
+        <w:t>):</w:t>
       </w:r>
       <w:r>
         <w:t xml:space="preserve"> Add a new  product into store</w:t>
@@ -2687,8 +3059,13 @@
         <w:t>+Input:</w:t>
       </w:r>
       <w:r>
-        <w:t xml:space="preserve"> ID new product, name, value,…</w:t>
-      </w:r>
+        <w:t xml:space="preserve"> ID new product, name, </w:t>
+      </w:r>
+      <w:proofErr w:type="gramStart"/>
+      <w:r>
+        <w:t>value,…</w:t>
+      </w:r>
+      <w:proofErr w:type="gramEnd"/>
       <w:r>
         <w:br/>
         <w:t>+Output:</w:t>
@@ -2706,8 +3083,18 @@
         </w:numPr>
         <w:ind w:left="1080"/>
       </w:pPr>
-      <w:r>
-        <w:t>AddaBill():</w:t>
+      <w:proofErr w:type="spellStart"/>
+      <w:proofErr w:type="gramStart"/>
+      <w:r>
+        <w:t>AddaBill</w:t>
+      </w:r>
+      <w:proofErr w:type="spellEnd"/>
+      <w:r>
+        <w:t>(</w:t>
+      </w:r>
+      <w:proofErr w:type="gramEnd"/>
+      <w:r>
+        <w:t>):</w:t>
       </w:r>
       <w:r>
         <w:t xml:space="preserve"> Add a new bill</w:t>
@@ -2719,8 +3106,13 @@
         <w:ind w:left="1440"/>
       </w:pPr>
       <w:r>
-        <w:t>+Input: ID new bill, ID staff, ID member,…</w:t>
-      </w:r>
+        <w:t xml:space="preserve">+Input: ID new bill, ID staff, ID </w:t>
+      </w:r>
+      <w:proofErr w:type="gramStart"/>
+      <w:r>
+        <w:t>member,…</w:t>
+      </w:r>
+      <w:proofErr w:type="gramEnd"/>
       <w:r>
         <w:br/>
         <w:t>+Output: a new bill inserted into database.</w:t>
@@ -2735,8 +3127,18 @@
         </w:numPr>
         <w:ind w:left="1080"/>
       </w:pPr>
-      <w:r>
-        <w:t>AddaStaff():</w:t>
+      <w:proofErr w:type="spellStart"/>
+      <w:proofErr w:type="gramStart"/>
+      <w:r>
+        <w:t>AddaStaff</w:t>
+      </w:r>
+      <w:proofErr w:type="spellEnd"/>
+      <w:r>
+        <w:t>(</w:t>
+      </w:r>
+      <w:proofErr w:type="gramEnd"/>
+      <w:r>
+        <w:t>):</w:t>
       </w:r>
       <w:r>
         <w:t xml:space="preserve"> Add a new staff</w:t>
@@ -2748,8 +3150,13 @@
         <w:ind w:left="1440"/>
       </w:pPr>
       <w:r>
-        <w:t>+Input: ID new staff, name, phone number,…</w:t>
-      </w:r>
+        <w:t xml:space="preserve">+Input: ID new staff, name, phone </w:t>
+      </w:r>
+      <w:proofErr w:type="gramStart"/>
+      <w:r>
+        <w:t>number,…</w:t>
+      </w:r>
+      <w:proofErr w:type="gramEnd"/>
     </w:p>
     <w:p>
       <w:pPr>
@@ -2769,8 +3176,18 @@
         </w:numPr>
         <w:ind w:left="1080"/>
       </w:pPr>
-      <w:r>
-        <w:t>RemoveaStaff():</w:t>
+      <w:proofErr w:type="spellStart"/>
+      <w:proofErr w:type="gramStart"/>
+      <w:r>
+        <w:t>RemoveaStaff</w:t>
+      </w:r>
+      <w:proofErr w:type="spellEnd"/>
+      <w:r>
+        <w:t>(</w:t>
+      </w:r>
+      <w:proofErr w:type="gramEnd"/>
+      <w:r>
+        <w:t>):</w:t>
       </w:r>
       <w:r>
         <w:t xml:space="preserve"> Delete a staff</w:t>
@@ -2803,8 +3220,18 @@
         </w:numPr>
         <w:ind w:left="1080"/>
       </w:pPr>
-      <w:r>
-        <w:t>UpdateaProductStock(): Edit, update information of product</w:t>
+      <w:proofErr w:type="spellStart"/>
+      <w:proofErr w:type="gramStart"/>
+      <w:r>
+        <w:t>UpdateaProductStock</w:t>
+      </w:r>
+      <w:proofErr w:type="spellEnd"/>
+      <w:r>
+        <w:t>(</w:t>
+      </w:r>
+      <w:proofErr w:type="gramEnd"/>
+      <w:r>
+        <w:t>): Edit, update information of product</w:t>
       </w:r>
     </w:p>
     <w:p>
@@ -2822,7 +3249,15 @@
         <w:ind w:left="1440"/>
       </w:pPr>
       <w:r>
-        <w:t>+Output: this product will updated with new value.</w:t>
+        <w:t xml:space="preserve">+Output: this product will </w:t>
+      </w:r>
+      <w:proofErr w:type="gramStart"/>
+      <w:r>
+        <w:t>updated</w:t>
+      </w:r>
+      <w:proofErr w:type="gramEnd"/>
+      <w:r>
+        <w:t xml:space="preserve"> with new value.</w:t>
       </w:r>
     </w:p>
     <w:p>
@@ -2834,8 +3269,18 @@
         </w:numPr>
         <w:ind w:left="1080"/>
       </w:pPr>
-      <w:r>
-        <w:t>UpdateaMemberPoint(): Edit, update point of a member</w:t>
+      <w:proofErr w:type="spellStart"/>
+      <w:proofErr w:type="gramStart"/>
+      <w:r>
+        <w:t>UpdateaMemberPoint</w:t>
+      </w:r>
+      <w:proofErr w:type="spellEnd"/>
+      <w:r>
+        <w:t>(</w:t>
+      </w:r>
+      <w:proofErr w:type="gramEnd"/>
+      <w:r>
+        <w:t>): Edit, update point of a member</w:t>
       </w:r>
     </w:p>
     <w:p>
@@ -2865,8 +3310,18 @@
         </w:numPr>
         <w:ind w:left="1080"/>
       </w:pPr>
-      <w:r>
-        <w:t xml:space="preserve">UpdatePass(): </w:t>
+      <w:proofErr w:type="spellStart"/>
+      <w:proofErr w:type="gramStart"/>
+      <w:r>
+        <w:t>UpdatePass</w:t>
+      </w:r>
+      <w:proofErr w:type="spellEnd"/>
+      <w:r>
+        <w:t>(</w:t>
+      </w:r>
+      <w:proofErr w:type="gramEnd"/>
+      <w:r>
+        <w:t xml:space="preserve">): </w:t>
       </w:r>
       <w:r>
         <w:t>all type of user can u</w:t>
@@ -3423,11 +3878,21 @@
           <w:r>
             <w:sym w:font="Symbol" w:char="F0D3"/>
           </w:r>
-          <w:fldSimple w:instr=" DOCPROPERTY &quot;Company&quot;  \* MERGEFORMAT ">
-            <w:r>
-              <w:t>&lt;Company Name&gt;</w:t>
-            </w:r>
-          </w:fldSimple>
+          <w:r>
+            <w:fldChar w:fldCharType="begin"/>
+          </w:r>
+          <w:r>
+            <w:instrText xml:space="preserve"> DOCPROPERTY "Company"  \* MERGEFORMAT </w:instrText>
+          </w:r>
+          <w:r>
+            <w:fldChar w:fldCharType="separate"/>
+          </w:r>
+          <w:r>
+            <w:t>&lt;Company Name&gt;</w:t>
+          </w:r>
+          <w:r>
+            <w:fldChar w:fldCharType="end"/>
+          </w:r>
           <w:r>
             <w:t xml:space="preserve">, </w:t>
           </w:r>
@@ -3640,11 +4105,21 @@
           <w:tcW w:w="6379" w:type="dxa"/>
         </w:tcPr>
         <w:p>
-          <w:fldSimple w:instr=" TITLE  \* MERGEFORMAT ">
-            <w:r>
-              <w:t>Software Architecture Document</w:t>
-            </w:r>
-          </w:fldSimple>
+          <w:r>
+            <w:fldChar w:fldCharType="begin"/>
+          </w:r>
+          <w:r>
+            <w:instrText xml:space="preserve"> TITLE  \* MERGEFORMAT </w:instrText>
+          </w:r>
+          <w:r>
+            <w:fldChar w:fldCharType="separate"/>
+          </w:r>
+          <w:r>
+            <w:t>Software Architecture Document</w:t>
+          </w:r>
+          <w:r>
+            <w:fldChar w:fldCharType="end"/>
+          </w:r>
         </w:p>
       </w:tc>
       <w:tc>
@@ -3653,7 +4128,15 @@
         </w:tcPr>
         <w:p>
           <w:r>
-            <w:t xml:space="preserve">  Date:  &lt;dd/mmm/yy&gt;</w:t>
+            <w:t xml:space="preserve">  Date:  &lt;dd/mmm/</w:t>
+          </w:r>
+          <w:proofErr w:type="spellStart"/>
+          <w:r>
+            <w:t>yy</w:t>
+          </w:r>
+          <w:proofErr w:type="spellEnd"/>
+          <w:r>
+            <w:t>&gt;</w:t>
           </w:r>
         </w:p>
       </w:tc>
@@ -6480,7 +6963,7 @@
 </file>
 
 <file path=customXml/itemProps1.xml><?xml version="1.0" encoding="utf-8"?>
-<ds:datastoreItem xmlns:ds="http://schemas.openxmlformats.org/officeDocument/2006/customXml" ds:itemID="{AD1FE9D5-77A3-4F6A-AA2F-A77A311814F8}">
+<ds:datastoreItem xmlns:ds="http://schemas.openxmlformats.org/officeDocument/2006/customXml" ds:itemID="{2D5B0A39-AB57-4943-905D-CA7A4A89F6E8}">
   <ds:schemaRefs>
     <ds:schemaRef ds:uri="http://schemas.openxmlformats.org/officeDocument/2006/bibliography"/>
   </ds:schemaRefs>

</xml_diff>